<commit_message>
trabalhos banco de dados
</commit_message>
<xml_diff>
--- a/DatabaseII/ProjEnsaioAcademicoNoSQL/EnsaioNoSQL.docx
+++ b/DatabaseII/ProjEnsaioAcademicoNoSQL/EnsaioNoSQL.docx
@@ -2,6 +2,379 @@
 <file path=word/document.xml><?xml version="1.0" encoding="utf-8"?>
 <w:document xmlns:wpc="http://schemas.microsoft.com/office/word/2010/wordprocessingCanvas" xmlns:cx="http://schemas.microsoft.com/office/drawing/2014/chartex" xmlns:cx1="http://schemas.microsoft.com/office/drawing/2015/9/8/chartex" xmlns:cx2="http://schemas.microsoft.com/office/drawing/2015/10/21/chartex" xmlns:cx3="http://schemas.microsoft.com/office/drawing/2016/5/9/chartex" xmlns:cx4="http://schemas.microsoft.com/office/drawing/2016/5/10/chartex" xmlns:cx5="http://schemas.microsoft.com/office/drawing/2016/5/11/chartex" xmlns:cx6="http://schemas.microsoft.com/office/drawing/2016/5/12/chartex" xmlns:cx7="http://schemas.microsoft.com/office/drawing/2016/5/13/chartex" xmlns:cx8="http://schemas.microsoft.com/office/drawing/2016/5/14/chartex" xmlns:mc="http://schemas.openxmlformats.org/markup-compatibility/2006" xmlns:aink="http://schemas.microsoft.com/office/drawing/2016/ink" xmlns:am3d="http://schemas.microsoft.com/office/drawing/2017/model3d" xmlns:o="urn:schemas-microsoft-com:office:office" xmlns:oel="http://schemas.microsoft.com/office/2019/extlst" xmlns:r="http://schemas.openxmlformats.org/officeDocument/2006/relationships" xmlns:m="http://schemas.openxmlformats.org/officeDocument/2006/math" xmlns:v="urn:schemas-microsoft-com:vml" xmlns:wp14="http://schemas.microsoft.com/office/word/2010/wordprocessingDrawing" xmlns:wp="http://schemas.openxmlformats.org/drawingml/2006/wordprocessingDrawing" xmlns:w10="urn:schemas-microsoft-com:office:word" xmlns:w="http://schemas.openxmlformats.org/wordprocessingml/2006/main" xmlns:w14="http://schemas.microsoft.com/office/word/2010/wordml" xmlns:w15="http://schemas.microsoft.com/office/word/2012/wordml" xmlns:w16cex="http://schemas.microsoft.com/office/word/2018/wordml/cex" xmlns:w16cid="http://schemas.microsoft.com/office/word/2016/wordml/cid" xmlns:w16="http://schemas.microsoft.com/office/word/2018/wordml" xmlns:w16du="http://schemas.microsoft.com/office/word/2023/wordml/word16du" xmlns:w16sdtdh="http://schemas.microsoft.com/office/word/2020/wordml/sdtdatahash" xmlns:w16sdtfl="http://schemas.microsoft.com/office/word/2024/wordml/sdtformatlock" xmlns:w16se="http://schemas.microsoft.com/office/word/2015/wordml/symex" xmlns:wpg="http://schemas.microsoft.com/office/word/2010/wordprocessingGroup" xmlns:wpi="http://schemas.microsoft.com/office/word/2010/wordprocessingInk" xmlns:wne="http://schemas.microsoft.com/office/word/2006/wordml" xmlns:wps="http://schemas.microsoft.com/office/word/2010/wordprocessingShape" mc:Ignorable="w14 w15 w16se w16cid w16 w16cex w16sdtdh w16sdtfl w16du wp14">
   <w:body>
+    <w:p>
+      <w:pPr>
+        <w:pStyle w:val="Ttulo1"/>
+        <w:jc w:val="center"/>
+        <w:rPr>
+          <w:color w:val="000000" w:themeColor="text1"/>
+        </w:rPr>
+      </w:pPr>
+      <w:r>
+        <w:rPr>
+          <w:rFonts w:ascii="Arial" w:hAnsi="Arial" w:cs="Arial"/>
+          <w:b/>
+          <w:bCs/>
+          <w:color w:val="000000" w:themeColor="text1"/>
+        </w:rPr>
+        <w:t>UniCeub</w:t>
+      </w:r>
+    </w:p>
+    <w:p>
+      <w:pPr>
+        <w:jc w:val="center"/>
+        <w:rPr>
+          <w:rFonts w:ascii="Arial" w:hAnsi="Arial" w:cs="Arial"/>
+          <w:b/>
+          <w:bCs/>
+          <w:color w:val="000000" w:themeColor="text1"/>
+          <w:sz w:val="24"/>
+          <w:szCs w:val="24"/>
+        </w:rPr>
+      </w:pPr>
+      <w:r>
+        <w:rPr>
+          <w:rFonts w:ascii="Arial" w:hAnsi="Arial" w:cs="Arial"/>
+          <w:b/>
+          <w:bCs/>
+          <w:color w:val="000000" w:themeColor="text1"/>
+          <w:sz w:val="40"/>
+          <w:szCs w:val="40"/>
+        </w:rPr>
+        <w:t>Ciência da Computação</w:t>
+      </w:r>
+    </w:p>
+    <w:p>
+      <w:pPr>
+        <w:rPr>
+          <w:rFonts w:ascii="Arial" w:hAnsi="Arial" w:cs="Arial"/>
+          <w:b/>
+          <w:bCs/>
+          <w:color w:val="000000" w:themeColor="text1"/>
+          <w:sz w:val="24"/>
+          <w:szCs w:val="24"/>
+        </w:rPr>
+      </w:pPr>
+    </w:p>
+    <w:p>
+      <w:pPr>
+        <w:jc w:val="center"/>
+        <w:rPr>
+          <w:rFonts w:ascii="Arial" w:hAnsi="Arial" w:cs="Arial"/>
+          <w:b/>
+          <w:bCs/>
+          <w:color w:val="000000" w:themeColor="text1"/>
+          <w:sz w:val="24"/>
+          <w:szCs w:val="24"/>
+        </w:rPr>
+      </w:pPr>
+      <w:r>
+        <w:rPr>
+          <w:rFonts w:ascii="Arial" w:hAnsi="Arial" w:cs="Arial"/>
+          <w:b/>
+          <w:bCs/>
+          <w:color w:val="000000" w:themeColor="text1"/>
+          <w:sz w:val="24"/>
+          <w:szCs w:val="24"/>
+        </w:rPr>
+        <w:t>Camila</w:t>
+      </w:r>
+      <w:r>
+        <w:rPr>
+          <w:rFonts w:ascii="Arial" w:hAnsi="Arial" w:cs="Arial"/>
+          <w:b/>
+          <w:bCs/>
+          <w:color w:val="000000" w:themeColor="text1"/>
+          <w:sz w:val="24"/>
+          <w:szCs w:val="24"/>
+        </w:rPr>
+        <w:t xml:space="preserve"> Lauriano</w:t>
+      </w:r>
+      <w:r>
+        <w:rPr>
+          <w:rFonts w:ascii="Arial" w:hAnsi="Arial" w:cs="Arial"/>
+          <w:b/>
+          <w:bCs/>
+          <w:color w:val="000000" w:themeColor="text1"/>
+          <w:sz w:val="24"/>
+          <w:szCs w:val="24"/>
+        </w:rPr>
+        <w:t xml:space="preserve"> </w:t>
+      </w:r>
+      <w:r>
+        <w:rPr>
+          <w:rFonts w:ascii="Arial" w:hAnsi="Arial" w:cs="Arial"/>
+          <w:b/>
+          <w:bCs/>
+          <w:color w:val="000000" w:themeColor="text1"/>
+          <w:sz w:val="24"/>
+          <w:szCs w:val="24"/>
+        </w:rPr>
+        <w:t>- 22510864</w:t>
+      </w:r>
+    </w:p>
+    <w:p>
+      <w:pPr>
+        <w:jc w:val="center"/>
+        <w:rPr>
+          <w:rFonts w:ascii="Arial" w:hAnsi="Arial" w:cs="Arial"/>
+          <w:b/>
+          <w:bCs/>
+          <w:color w:val="000000" w:themeColor="text1"/>
+          <w:sz w:val="24"/>
+          <w:szCs w:val="24"/>
+        </w:rPr>
+      </w:pPr>
+      <w:r>
+        <w:rPr>
+          <w:rFonts w:ascii="Arial" w:hAnsi="Arial" w:cs="Arial"/>
+          <w:b/>
+          <w:bCs/>
+          <w:color w:val="000000" w:themeColor="text1"/>
+          <w:sz w:val="24"/>
+          <w:szCs w:val="24"/>
+        </w:rPr>
+        <w:t>Mateus Omaki</w:t>
+      </w:r>
+      <w:r>
+        <w:rPr>
+          <w:rFonts w:ascii="Arial" w:hAnsi="Arial" w:cs="Arial"/>
+          <w:b/>
+          <w:bCs/>
+          <w:color w:val="000000" w:themeColor="text1"/>
+          <w:sz w:val="24"/>
+          <w:szCs w:val="24"/>
+        </w:rPr>
+        <w:t xml:space="preserve"> - </w:t>
+      </w:r>
+      <w:r>
+        <w:rPr>
+          <w:rFonts w:ascii="Arial" w:hAnsi="Arial" w:cs="Arial"/>
+          <w:b/>
+          <w:bCs/>
+          <w:color w:val="000000" w:themeColor="text1"/>
+          <w:sz w:val="24"/>
+          <w:szCs w:val="24"/>
+        </w:rPr>
+        <w:t>22454201</w:t>
+      </w:r>
+    </w:p>
+    <w:p>
+      <w:pPr>
+        <w:jc w:val="center"/>
+        <w:rPr>
+          <w:rFonts w:ascii="Arial" w:hAnsi="Arial" w:cs="Arial"/>
+          <w:b/>
+          <w:bCs/>
+          <w:color w:val="000000" w:themeColor="text1"/>
+          <w:sz w:val="24"/>
+          <w:szCs w:val="24"/>
+        </w:rPr>
+      </w:pPr>
+    </w:p>
+    <w:p>
+      <w:pPr>
+        <w:jc w:val="center"/>
+        <w:rPr>
+          <w:rFonts w:ascii="Arial" w:hAnsi="Arial" w:cs="Arial"/>
+          <w:b/>
+          <w:bCs/>
+          <w:color w:val="000000" w:themeColor="text1"/>
+          <w:sz w:val="24"/>
+          <w:szCs w:val="24"/>
+        </w:rPr>
+      </w:pPr>
+    </w:p>
+    <w:p>
+      <w:pPr>
+        <w:jc w:val="center"/>
+        <w:rPr>
+          <w:rFonts w:ascii="Arial" w:hAnsi="Arial" w:cs="Arial"/>
+          <w:b/>
+          <w:bCs/>
+          <w:color w:val="000000" w:themeColor="text1"/>
+          <w:sz w:val="24"/>
+          <w:szCs w:val="24"/>
+        </w:rPr>
+      </w:pPr>
+    </w:p>
+    <w:p>
+      <w:pPr>
+        <w:jc w:val="center"/>
+        <w:rPr>
+          <w:rFonts w:ascii="Arial" w:hAnsi="Arial" w:cs="Arial"/>
+          <w:b/>
+          <w:bCs/>
+          <w:color w:val="000000" w:themeColor="text1"/>
+          <w:sz w:val="24"/>
+          <w:szCs w:val="24"/>
+        </w:rPr>
+      </w:pPr>
+    </w:p>
+    <w:p>
+      <w:pPr>
+        <w:jc w:val="center"/>
+        <w:rPr>
+          <w:rFonts w:ascii="Arial" w:hAnsi="Arial" w:cs="Arial"/>
+          <w:b/>
+          <w:bCs/>
+          <w:color w:val="000000" w:themeColor="text1"/>
+          <w:sz w:val="24"/>
+          <w:szCs w:val="24"/>
+        </w:rPr>
+      </w:pPr>
+    </w:p>
+    <w:p>
+      <w:pPr>
+        <w:pStyle w:val="Ttulo1"/>
+        <w:jc w:val="center"/>
+        <w:rPr>
+          <w:rFonts w:ascii="Arial" w:hAnsi="Arial" w:cs="Arial"/>
+          <w:b/>
+          <w:bCs/>
+          <w:color w:val="000000" w:themeColor="text1"/>
+          <w:sz w:val="28"/>
+          <w:szCs w:val="28"/>
+          <w:u w:val="single"/>
+        </w:rPr>
+      </w:pPr>
+      <w:r>
+        <w:rPr>
+          <w:rFonts w:ascii="Arial" w:hAnsi="Arial" w:cs="Arial"/>
+          <w:b/>
+          <w:bCs/>
+          <w:color w:val="000000" w:themeColor="text1"/>
+          <w:sz w:val="44"/>
+          <w:szCs w:val="44"/>
+          <w:u w:val="single"/>
+        </w:rPr>
+        <w:t>Banco de Dados NoSQL</w:t>
+      </w:r>
+    </w:p>
+    <w:p>
+      <w:pPr>
+        <w:rPr>
+          <w:color w:val="000000" w:themeColor="text1"/>
+        </w:rPr>
+      </w:pPr>
+    </w:p>
+    <w:p>
+      <w:pPr>
+        <w:rPr>
+          <w:color w:val="000000" w:themeColor="text1"/>
+        </w:rPr>
+      </w:pPr>
+    </w:p>
+    <w:p>
+      <w:pPr>
+        <w:jc w:val="center"/>
+        <w:rPr>
+          <w:color w:val="000000" w:themeColor="text1"/>
+        </w:rPr>
+      </w:pPr>
+    </w:p>
+    <w:p>
+      <w:pPr>
+        <w:jc w:val="center"/>
+        <w:rPr>
+          <w:color w:val="000000" w:themeColor="text1"/>
+        </w:rPr>
+      </w:pPr>
+    </w:p>
+    <w:p>
+      <w:pPr>
+        <w:jc w:val="center"/>
+        <w:rPr>
+          <w:color w:val="000000" w:themeColor="text1"/>
+        </w:rPr>
+      </w:pPr>
+    </w:p>
+    <w:p>
+      <w:pPr>
+        <w:jc w:val="center"/>
+        <w:rPr>
+          <w:color w:val="000000" w:themeColor="text1"/>
+        </w:rPr>
+      </w:pPr>
+    </w:p>
+    <w:p>
+      <w:pPr>
+        <w:jc w:val="center"/>
+        <w:rPr>
+          <w:color w:val="000000" w:themeColor="text1"/>
+        </w:rPr>
+      </w:pPr>
+    </w:p>
+    <w:p>
+      <w:pPr>
+        <w:jc w:val="center"/>
+        <w:rPr>
+          <w:color w:val="000000" w:themeColor="text1"/>
+        </w:rPr>
+      </w:pPr>
+    </w:p>
+    <w:p>
+      <w:pPr>
+        <w:jc w:val="center"/>
+        <w:rPr>
+          <w:color w:val="000000" w:themeColor="text1"/>
+        </w:rPr>
+      </w:pPr>
+    </w:p>
+    <w:p>
+      <w:pPr>
+        <w:jc w:val="center"/>
+        <w:rPr>
+          <w:b/>
+          <w:bCs/>
+          <w:color w:val="000000" w:themeColor="text1"/>
+          <w:sz w:val="28"/>
+          <w:szCs w:val="28"/>
+        </w:rPr>
+      </w:pPr>
+      <w:r>
+        <w:rPr>
+          <w:b/>
+          <w:bCs/>
+          <w:color w:val="000000" w:themeColor="text1"/>
+          <w:sz w:val="28"/>
+          <w:szCs w:val="28"/>
+        </w:rPr>
+        <w:t>Brasília – DF</w:t>
+      </w:r>
+    </w:p>
+    <w:p>
+      <w:pPr>
+        <w:jc w:val="center"/>
+        <w:rPr>
+          <w:b/>
+          <w:bCs/>
+          <w:color w:val="000000" w:themeColor="text1"/>
+          <w:sz w:val="28"/>
+          <w:szCs w:val="28"/>
+        </w:rPr>
+      </w:pPr>
+      <w:r>
+        <w:rPr>
+          <w:b/>
+          <w:bCs/>
+          <w:color w:val="000000" w:themeColor="text1"/>
+          <w:sz w:val="28"/>
+          <w:szCs w:val="28"/>
+        </w:rPr>
+        <w:t>202</w:t>
+      </w:r>
+      <w:r>
+        <w:rPr>
+          <w:b/>
+          <w:bCs/>
+          <w:color w:val="000000" w:themeColor="text1"/>
+          <w:sz w:val="28"/>
+          <w:szCs w:val="28"/>
+        </w:rPr>
+        <w:t>5</w:t>
+      </w:r>
+    </w:p>
     <w:p>
       <w:pPr>
         <w:pStyle w:val="PargrafodaLista"/>
@@ -25,6 +398,7 @@
           <w:sz w:val="24"/>
           <w:szCs w:val="24"/>
         </w:rPr>
+        <w:lastRenderedPageBreak/>
         <w:t>INTRODUÇÃO</w:t>
       </w:r>
     </w:p>
@@ -88,43 +462,7 @@
           <w:sz w:val="24"/>
           <w:szCs w:val="24"/>
         </w:rPr>
-        <w:t>Contudo, com a popularização da internet e a maior acessibilidade da tecnologia, o mercado da Ciência da Computação se ampliou e, assim novos problemas em relação ao armazenamento de dados veio a superfície. Com isso iniciou-se o movimento “</w:t>
-      </w:r>
-      <w:proofErr w:type="spellStart"/>
-      <w:r>
-        <w:rPr>
-          <w:rFonts w:ascii="Arial" w:hAnsi="Arial" w:cs="Arial"/>
-          <w:sz w:val="24"/>
-          <w:szCs w:val="24"/>
-        </w:rPr>
-        <w:t>NoSQL</w:t>
-      </w:r>
-      <w:proofErr w:type="spellEnd"/>
-      <w:r>
-        <w:rPr>
-          <w:rFonts w:ascii="Arial" w:hAnsi="Arial" w:cs="Arial"/>
-          <w:sz w:val="24"/>
-          <w:szCs w:val="24"/>
-        </w:rPr>
-        <w:t xml:space="preserve">”, que, no começo, interpretava-se como “Não SQL”, ou seja, um movimento contrário ao uso de </w:t>
-      </w:r>
-      <w:proofErr w:type="spellStart"/>
-      <w:r>
-        <w:rPr>
-          <w:rFonts w:ascii="Arial" w:hAnsi="Arial" w:cs="Arial"/>
-          <w:sz w:val="24"/>
-          <w:szCs w:val="24"/>
-        </w:rPr>
-        <w:t>SGBDs</w:t>
-      </w:r>
-      <w:proofErr w:type="spellEnd"/>
-      <w:r>
-        <w:rPr>
-          <w:rFonts w:ascii="Arial" w:hAnsi="Arial" w:cs="Arial"/>
-          <w:sz w:val="24"/>
-          <w:szCs w:val="24"/>
-        </w:rPr>
-        <w:t xml:space="preserve"> relacionais. Porém, ao passar do tempo a sigla passou a ser interpretada como “Não </w:t>
+        <w:t xml:space="preserve">Contudo, com a popularização da internet e a maior acessibilidade da tecnologia, o mercado da Ciência da Computação se ampliou e, assim novos problemas em relação ao armazenamento de dados veio a superfície. Com isso iniciou-se o movimento “NoSQL”, que, no começo, interpretava-se como “Não SQL”, ou seja, um movimento contrário ao uso de SGBDs relacionais. Porém, ao passar do tempo a sigla passou a ser interpretada como “Não </w:t>
       </w:r>
       <w:r>
         <w:rPr>
@@ -160,79 +498,7 @@
           <w:sz w:val="24"/>
           <w:szCs w:val="24"/>
         </w:rPr>
-        <w:t>No livro “</w:t>
-      </w:r>
-      <w:proofErr w:type="spellStart"/>
-      <w:r>
-        <w:rPr>
-          <w:rFonts w:ascii="Arial" w:hAnsi="Arial" w:cs="Arial"/>
-          <w:sz w:val="24"/>
-          <w:szCs w:val="24"/>
-        </w:rPr>
-        <w:t>NoSQL</w:t>
-      </w:r>
-      <w:proofErr w:type="spellEnd"/>
-      <w:r>
-        <w:rPr>
-          <w:rFonts w:ascii="Arial" w:hAnsi="Arial" w:cs="Arial"/>
-          <w:sz w:val="24"/>
-          <w:szCs w:val="24"/>
-        </w:rPr>
-        <w:t xml:space="preserve">: como armazenar os dados de uma aplicação moderna”, David </w:t>
-      </w:r>
-      <w:proofErr w:type="spellStart"/>
-      <w:r>
-        <w:rPr>
-          <w:rFonts w:ascii="Arial" w:hAnsi="Arial" w:cs="Arial"/>
-          <w:sz w:val="24"/>
-          <w:szCs w:val="24"/>
-        </w:rPr>
-        <w:t>Paniz</w:t>
-      </w:r>
-      <w:proofErr w:type="spellEnd"/>
-      <w:r>
-        <w:rPr>
-          <w:rFonts w:ascii="Arial" w:hAnsi="Arial" w:cs="Arial"/>
-          <w:sz w:val="24"/>
-          <w:szCs w:val="24"/>
-        </w:rPr>
-        <w:t xml:space="preserve">, exemplifica a necessidade do uso de um modelo </w:t>
-      </w:r>
-      <w:proofErr w:type="spellStart"/>
-      <w:r>
-        <w:rPr>
-          <w:rFonts w:ascii="Arial" w:hAnsi="Arial" w:cs="Arial"/>
-          <w:sz w:val="24"/>
-          <w:szCs w:val="24"/>
-        </w:rPr>
-        <w:t>NoSQL</w:t>
-      </w:r>
-      <w:proofErr w:type="spellEnd"/>
-      <w:r>
-        <w:rPr>
-          <w:rFonts w:ascii="Arial" w:hAnsi="Arial" w:cs="Arial"/>
-          <w:sz w:val="24"/>
-          <w:szCs w:val="24"/>
-        </w:rPr>
-        <w:t xml:space="preserve"> para o registro de discos de uma banda, em que cada disco teria diferentes atributos associados e que, caso armazenados em um modelo SQL, haveria tabelas com dezenas de colunas e diversos campos nulos. Dito isso, é importante ressaltar que, no geral, a aplicação do </w:t>
-      </w:r>
-      <w:proofErr w:type="spellStart"/>
-      <w:r>
-        <w:rPr>
-          <w:rFonts w:ascii="Arial" w:hAnsi="Arial" w:cs="Arial"/>
-          <w:sz w:val="24"/>
-          <w:szCs w:val="24"/>
-        </w:rPr>
-        <w:t>NoSQL</w:t>
-      </w:r>
-      <w:proofErr w:type="spellEnd"/>
-      <w:r>
-        <w:rPr>
-          <w:rFonts w:ascii="Arial" w:hAnsi="Arial" w:cs="Arial"/>
-          <w:sz w:val="24"/>
-          <w:szCs w:val="24"/>
-        </w:rPr>
-        <w:t xml:space="preserve"> não se trata de resolver problemas de resolução impossível no modelo relacional, mas sim sobre tornar tais soluções mais práticas e eficientes.</w:t>
+        <w:t>No livro “NoSQL: como armazenar os dados de uma aplicação moderna”, David Paniz, exemplifica a necessidade do uso de um modelo NoSQL para o registro de discos de uma banda, em que cada disco teria diferentes atributos associados e que, caso armazenados em um modelo SQL, haveria tabelas com dezenas de colunas e diversos campos nulos. Dito isso, é importante ressaltar que, no geral, a aplicação do NoSQL não se trata de resolver problemas de resolução impossível no modelo relacional, mas sim sobre tornar tais soluções mais práticas e eficientes.</w:t>
       </w:r>
     </w:p>
     <w:p>
@@ -251,25 +517,7 @@
           <w:sz w:val="24"/>
           <w:szCs w:val="24"/>
         </w:rPr>
-        <w:t xml:space="preserve">Em síntese, em um contexto em que são necessárias soluções mais maleáveis para abranger uma gama maior de aplicações de um banco de dados, o modelo </w:t>
-      </w:r>
-      <w:proofErr w:type="spellStart"/>
-      <w:r>
-        <w:rPr>
-          <w:rFonts w:ascii="Arial" w:hAnsi="Arial" w:cs="Arial"/>
-          <w:sz w:val="24"/>
-          <w:szCs w:val="24"/>
-        </w:rPr>
-        <w:t>NoSQL</w:t>
-      </w:r>
-      <w:proofErr w:type="spellEnd"/>
-      <w:r>
-        <w:rPr>
-          <w:rFonts w:ascii="Arial" w:hAnsi="Arial" w:cs="Arial"/>
-          <w:sz w:val="24"/>
-          <w:szCs w:val="24"/>
-        </w:rPr>
-        <w:t xml:space="preserve"> se tornou um aliado aos cientistas de dado quando se trata da optimização do armazenamento de dados por oferecer a adaptabilidade que lhes é necessária. </w:t>
+        <w:t xml:space="preserve">Em síntese, em um contexto em que são necessárias soluções mais maleáveis para abranger uma gama maior de aplicações de um banco de dados, o modelo NoSQL se tornou um aliado aos cientistas de dado quando se trata da optimização do armazenamento de dados por oferecer a adaptabilidade que lhes é necessária. </w:t>
       </w:r>
     </w:p>
     <w:p>
@@ -346,66 +594,8 @@
           <w:sz w:val="24"/>
           <w:szCs w:val="24"/>
         </w:rPr>
-        <w:t xml:space="preserve">e uma comparação técnica entre dois </w:t>
-      </w:r>
-      <w:proofErr w:type="spellStart"/>
-      <w:r>
-        <w:rPr>
-          <w:rFonts w:ascii="Arial" w:hAnsi="Arial" w:cs="Arial"/>
-          <w:sz w:val="24"/>
-          <w:szCs w:val="24"/>
-        </w:rPr>
-        <w:t>SGBDs</w:t>
-      </w:r>
-      <w:proofErr w:type="spellEnd"/>
-      <w:r>
-        <w:rPr>
-          <w:rFonts w:ascii="Arial" w:hAnsi="Arial" w:cs="Arial"/>
-          <w:sz w:val="24"/>
-          <w:szCs w:val="24"/>
-        </w:rPr>
-        <w:t>.</w:t>
-      </w:r>
-    </w:p>
-    <w:p>
-      <w:pPr>
-        <w:contextualSpacing/>
-        <w:rPr>
-          <w:rFonts w:ascii="Arial" w:hAnsi="Arial" w:cs="Arial"/>
-          <w:sz w:val="24"/>
-          <w:szCs w:val="24"/>
-        </w:rPr>
-      </w:pPr>
-    </w:p>
-    <w:p>
-      <w:pPr>
-        <w:contextualSpacing/>
-        <w:rPr>
-          <w:rFonts w:ascii="Arial" w:hAnsi="Arial" w:cs="Arial"/>
-          <w:sz w:val="24"/>
-          <w:szCs w:val="24"/>
-        </w:rPr>
-      </w:pPr>
-    </w:p>
-    <w:p>
-      <w:pPr>
-        <w:contextualSpacing/>
-        <w:rPr>
-          <w:rFonts w:ascii="Arial" w:hAnsi="Arial" w:cs="Arial"/>
-          <w:sz w:val="24"/>
-          <w:szCs w:val="24"/>
-        </w:rPr>
-      </w:pPr>
-    </w:p>
-    <w:p>
-      <w:pPr>
-        <w:contextualSpacing/>
-        <w:rPr>
-          <w:rFonts w:ascii="Arial" w:hAnsi="Arial" w:cs="Arial"/>
-          <w:sz w:val="24"/>
-          <w:szCs w:val="24"/>
-        </w:rPr>
-      </w:pPr>
+        <w:t>e uma comparação técnica entre dois SGBDs.</w:t>
+      </w:r>
     </w:p>
     <w:p>
       <w:pPr>
@@ -430,7 +620,6 @@
           <w:sz w:val="24"/>
           <w:szCs w:val="24"/>
         </w:rPr>
-        <w:lastRenderedPageBreak/>
         <w:t>FUNDAMENTOS</w:t>
       </w:r>
       <w:r>
@@ -441,20 +630,8 @@
           <w:sz w:val="24"/>
           <w:szCs w:val="24"/>
         </w:rPr>
-        <w:t xml:space="preserve"> DE </w:t>
-      </w:r>
-      <w:proofErr w:type="spellStart"/>
-      <w:r>
-        <w:rPr>
-          <w:rFonts w:ascii="Arial" w:hAnsi="Arial" w:cs="Arial"/>
-          <w:b/>
-          <w:bCs/>
-          <w:sz w:val="24"/>
-          <w:szCs w:val="24"/>
-        </w:rPr>
-        <w:t>NoSQL</w:t>
-      </w:r>
-      <w:proofErr w:type="spellEnd"/>
+        <w:t xml:space="preserve"> DE NoSQL</w:t>
+      </w:r>
     </w:p>
     <w:p>
       <w:pPr>
@@ -505,33 +682,24 @@
           <w:sz w:val="24"/>
           <w:szCs w:val="24"/>
         </w:rPr>
-        <w:t xml:space="preserve">Bancos de dados </w:t>
-      </w:r>
-      <w:proofErr w:type="spellStart"/>
-      <w:r>
-        <w:rPr>
-          <w:rFonts w:ascii="Arial" w:hAnsi="Arial" w:cs="Arial"/>
-          <w:sz w:val="24"/>
-          <w:szCs w:val="24"/>
-        </w:rPr>
-        <w:t>NoSQL</w:t>
-      </w:r>
-      <w:proofErr w:type="spellEnd"/>
-      <w:r>
-        <w:rPr>
-          <w:rFonts w:ascii="Arial" w:hAnsi="Arial" w:cs="Arial"/>
-          <w:sz w:val="24"/>
-          <w:szCs w:val="24"/>
-        </w:rPr>
-        <w:t xml:space="preserve">, não sistemas </w:t>
-      </w:r>
-      <w:r>
-        <w:rPr>
-          <w:rFonts w:ascii="Arial" w:hAnsi="Arial" w:cs="Arial"/>
-          <w:sz w:val="24"/>
-          <w:szCs w:val="24"/>
-        </w:rPr>
-        <w:t>não relacionais com modelos de armazenamento de dados mais flexíveis, diferentemente do modelo tradicional de tabelas e tuplas</w:t>
+        <w:t xml:space="preserve">Bancos de dados NoSQL, não sistemas </w:t>
+      </w:r>
+      <w:r>
+        <w:rPr>
+          <w:rFonts w:ascii="Arial" w:hAnsi="Arial" w:cs="Arial"/>
+          <w:sz w:val="24"/>
+          <w:szCs w:val="24"/>
+        </w:rPr>
+        <w:t xml:space="preserve">não relacionais com modelos de armazenamento de dados mais flexíveis, diferentemente do modelo tradicional de </w:t>
+      </w:r>
+      <w:r>
+        <w:rPr>
+          <w:rFonts w:ascii="Arial" w:hAnsi="Arial" w:cs="Arial"/>
+          <w:sz w:val="24"/>
+          <w:szCs w:val="24"/>
+        </w:rPr>
+        <w:lastRenderedPageBreak/>
+        <w:t>tabelas e tuplas</w:t>
       </w:r>
       <w:r>
         <w:rPr>
@@ -571,25 +739,7 @@
           <w:sz w:val="24"/>
           <w:szCs w:val="24"/>
         </w:rPr>
-        <w:t xml:space="preserve">, além de bancos de dados </w:t>
-      </w:r>
-      <w:proofErr w:type="spellStart"/>
-      <w:r>
-        <w:rPr>
-          <w:rFonts w:ascii="Arial" w:hAnsi="Arial" w:cs="Arial"/>
-          <w:sz w:val="24"/>
-          <w:szCs w:val="24"/>
-        </w:rPr>
-        <w:t>NoSQL</w:t>
-      </w:r>
-      <w:proofErr w:type="spellEnd"/>
-      <w:r>
-        <w:rPr>
-          <w:rFonts w:ascii="Arial" w:hAnsi="Arial" w:cs="Arial"/>
-          <w:sz w:val="24"/>
-          <w:szCs w:val="24"/>
-        </w:rPr>
-        <w:t xml:space="preserve"> serem optimizados para trabalhar em alta velocidade</w:t>
+        <w:t>, além de bancos de dados NoSQL serem optimizados para trabalhar em alta velocidade</w:t>
       </w:r>
       <w:r>
         <w:rPr>
@@ -821,25 +971,7 @@
           <w:sz w:val="24"/>
           <w:szCs w:val="24"/>
         </w:rPr>
-        <w:t xml:space="preserve">a maioria das </w:t>
-      </w:r>
-      <w:proofErr w:type="spellStart"/>
-      <w:r>
-        <w:rPr>
-          <w:rFonts w:ascii="Arial" w:hAnsi="Arial" w:cs="Arial"/>
-          <w:sz w:val="24"/>
-          <w:szCs w:val="24"/>
-        </w:rPr>
-        <w:t>databases</w:t>
-      </w:r>
-      <w:proofErr w:type="spellEnd"/>
-      <w:r>
-        <w:rPr>
-          <w:rFonts w:ascii="Arial" w:hAnsi="Arial" w:cs="Arial"/>
-          <w:sz w:val="24"/>
-          <w:szCs w:val="24"/>
-        </w:rPr>
-        <w:t xml:space="preserve"> SQL não eram pensadas para </w:t>
+        <w:t xml:space="preserve">a maioria das databases SQL não eram pensadas para </w:t>
       </w:r>
       <w:r>
         <w:rPr>
@@ -959,25 +1091,7 @@
           <w:sz w:val="24"/>
           <w:szCs w:val="24"/>
         </w:rPr>
-        <w:t xml:space="preserve">a maioria dos </w:t>
-      </w:r>
-      <w:proofErr w:type="spellStart"/>
-      <w:r>
-        <w:rPr>
-          <w:rFonts w:ascii="Arial" w:hAnsi="Arial" w:cs="Arial"/>
-          <w:sz w:val="24"/>
-          <w:szCs w:val="24"/>
-        </w:rPr>
-        <w:t>SGBDs</w:t>
-      </w:r>
-      <w:proofErr w:type="spellEnd"/>
-      <w:r>
-        <w:rPr>
-          <w:rFonts w:ascii="Arial" w:hAnsi="Arial" w:cs="Arial"/>
-          <w:sz w:val="24"/>
-          <w:szCs w:val="24"/>
-        </w:rPr>
-        <w:t xml:space="preserve"> relacionais cobrarem a licença de uso por unidade de servidor.</w:t>
+        <w:t>a maioria dos SGBDs relacionais cobrarem a licença de uso por unidade de servidor.</w:t>
       </w:r>
     </w:p>
     <w:p>
@@ -1004,25 +1118,7 @@
           <w:sz w:val="24"/>
           <w:szCs w:val="24"/>
         </w:rPr>
-        <w:t xml:space="preserve">outra opção era necessária para melhor se adaptar </w:t>
-      </w:r>
-      <w:proofErr w:type="spellStart"/>
-      <w:r>
-        <w:rPr>
-          <w:rFonts w:ascii="Arial" w:hAnsi="Arial" w:cs="Arial"/>
-          <w:sz w:val="24"/>
-          <w:szCs w:val="24"/>
-        </w:rPr>
-        <w:t>a</w:t>
-      </w:r>
-      <w:proofErr w:type="spellEnd"/>
-      <w:r>
-        <w:rPr>
-          <w:rFonts w:ascii="Arial" w:hAnsi="Arial" w:cs="Arial"/>
-          <w:sz w:val="24"/>
-          <w:szCs w:val="24"/>
-        </w:rPr>
-        <w:t xml:space="preserve"> nova realidade. E então</w:t>
+        <w:t>outra opção era necessária para melhor se adaptar a nova realidade. E então</w:t>
       </w:r>
       <w:r>
         <w:rPr>
@@ -1038,18 +1134,8 @@
           <w:sz w:val="24"/>
           <w:szCs w:val="24"/>
         </w:rPr>
-        <w:t xml:space="preserve"> iniciou-se a idealizar o modelo </w:t>
-      </w:r>
-      <w:proofErr w:type="spellStart"/>
-      <w:r>
-        <w:rPr>
-          <w:rFonts w:ascii="Arial" w:hAnsi="Arial" w:cs="Arial"/>
-          <w:sz w:val="24"/>
-          <w:szCs w:val="24"/>
-        </w:rPr>
-        <w:t>NoSQL</w:t>
-      </w:r>
-      <w:proofErr w:type="spellEnd"/>
+        <w:t xml:space="preserve"> iniciou-se a idealizar o modelo NoSQL</w:t>
+      </w:r>
       <w:r>
         <w:rPr>
           <w:rFonts w:ascii="Arial" w:hAnsi="Arial" w:cs="Arial"/>
@@ -1097,238 +1183,22 @@
         <w:contextualSpacing/>
         <w:rPr>
           <w:rFonts w:ascii="Arial" w:hAnsi="Arial" w:cs="Arial"/>
-          <w:sz w:val="24"/>
-          <w:szCs w:val="24"/>
-        </w:rPr>
-      </w:pPr>
-      <w:r>
-        <w:rPr>
-          <w:rFonts w:ascii="Arial" w:hAnsi="Arial" w:cs="Arial"/>
-          <w:sz w:val="24"/>
-          <w:szCs w:val="24"/>
-        </w:rPr>
-        <w:t xml:space="preserve">Ironicamente, o </w:t>
-      </w:r>
-      <w:r>
-        <w:rPr>
-          <w:rFonts w:ascii="Arial" w:hAnsi="Arial" w:cs="Arial"/>
-          <w:sz w:val="24"/>
-          <w:szCs w:val="24"/>
-        </w:rPr>
-        <w:t>termo</w:t>
-      </w:r>
-      <w:r>
-        <w:rPr>
-          <w:rFonts w:ascii="Arial" w:hAnsi="Arial" w:cs="Arial"/>
-          <w:sz w:val="24"/>
-          <w:szCs w:val="24"/>
-        </w:rPr>
-        <w:t xml:space="preserve"> </w:t>
-      </w:r>
-      <w:proofErr w:type="spellStart"/>
-      <w:r>
-        <w:rPr>
-          <w:rFonts w:ascii="Arial" w:hAnsi="Arial" w:cs="Arial"/>
-          <w:sz w:val="24"/>
-          <w:szCs w:val="24"/>
-        </w:rPr>
-        <w:t>NoSQL</w:t>
-      </w:r>
-      <w:proofErr w:type="spellEnd"/>
-      <w:r>
-        <w:rPr>
-          <w:rFonts w:ascii="Arial" w:hAnsi="Arial" w:cs="Arial"/>
-          <w:sz w:val="24"/>
-          <w:szCs w:val="24"/>
-        </w:rPr>
-        <w:t xml:space="preserve"> surgiu</w:t>
-      </w:r>
-      <w:r>
-        <w:rPr>
-          <w:rFonts w:ascii="Arial" w:hAnsi="Arial" w:cs="Arial"/>
-          <w:sz w:val="24"/>
-          <w:szCs w:val="24"/>
-        </w:rPr>
-        <w:t xml:space="preserve"> primeiramente</w:t>
-      </w:r>
-      <w:r>
-        <w:rPr>
-          <w:rFonts w:ascii="Arial" w:hAnsi="Arial" w:cs="Arial"/>
-          <w:sz w:val="24"/>
-          <w:szCs w:val="24"/>
-        </w:rPr>
-        <w:t xml:space="preserve"> como o nome de um banco de dados relacional open-</w:t>
-      </w:r>
-      <w:proofErr w:type="spellStart"/>
-      <w:r>
-        <w:rPr>
-          <w:rFonts w:ascii="Arial" w:hAnsi="Arial" w:cs="Arial"/>
-          <w:sz w:val="24"/>
-          <w:szCs w:val="24"/>
-        </w:rPr>
-        <w:t>source</w:t>
-      </w:r>
-      <w:proofErr w:type="spellEnd"/>
-      <w:r>
-        <w:rPr>
-          <w:rFonts w:ascii="Arial" w:hAnsi="Arial" w:cs="Arial"/>
-          <w:sz w:val="24"/>
-          <w:szCs w:val="24"/>
-        </w:rPr>
-        <w:t xml:space="preserve">, o Strozzi </w:t>
-      </w:r>
-      <w:proofErr w:type="spellStart"/>
-      <w:r>
-        <w:rPr>
-          <w:rFonts w:ascii="Arial" w:hAnsi="Arial" w:cs="Arial"/>
-          <w:sz w:val="24"/>
-          <w:szCs w:val="24"/>
-        </w:rPr>
-        <w:t>NoSQL</w:t>
-      </w:r>
-      <w:proofErr w:type="spellEnd"/>
-      <w:r>
-        <w:rPr>
-          <w:rFonts w:ascii="Arial" w:hAnsi="Arial" w:cs="Arial"/>
-          <w:sz w:val="24"/>
-          <w:szCs w:val="24"/>
-        </w:rPr>
-        <w:t xml:space="preserve">, pois esse banco de dados </w:t>
-      </w:r>
-      <w:r>
-        <w:rPr>
-          <w:rFonts w:ascii="Arial" w:hAnsi="Arial" w:cs="Arial"/>
-          <w:sz w:val="24"/>
-          <w:szCs w:val="24"/>
-        </w:rPr>
-        <w:t xml:space="preserve">não utilizava SQL como linguagem de query. Porém, mais adiante, esse termo </w:t>
-      </w:r>
-      <w:r>
-        <w:rPr>
-          <w:rFonts w:ascii="Arial" w:hAnsi="Arial" w:cs="Arial"/>
-          <w:sz w:val="24"/>
-          <w:szCs w:val="24"/>
-        </w:rPr>
-        <w:t xml:space="preserve">iniciou a </w:t>
-      </w:r>
-      <w:r>
-        <w:rPr>
-          <w:rFonts w:ascii="Arial" w:hAnsi="Arial" w:cs="Arial"/>
-          <w:sz w:val="24"/>
-          <w:szCs w:val="24"/>
-        </w:rPr>
-        <w:lastRenderedPageBreak/>
-        <w:t xml:space="preserve">representar </w:t>
-      </w:r>
-      <w:r>
-        <w:rPr>
-          <w:rFonts w:ascii="Arial" w:hAnsi="Arial" w:cs="Arial"/>
-          <w:sz w:val="24"/>
-          <w:szCs w:val="24"/>
-        </w:rPr>
-        <w:t>o movimento contrário ao uso de bancos de dados relacionais</w:t>
-      </w:r>
-      <w:r>
-        <w:rPr>
-          <w:rFonts w:ascii="Arial" w:hAnsi="Arial" w:cs="Arial"/>
-          <w:sz w:val="24"/>
-          <w:szCs w:val="24"/>
-        </w:rPr>
-        <w:t xml:space="preserve">, contudo, após mais </w:t>
-      </w:r>
-      <w:r>
-        <w:rPr>
-          <w:rFonts w:ascii="Arial" w:hAnsi="Arial" w:cs="Arial"/>
-          <w:sz w:val="24"/>
-          <w:szCs w:val="24"/>
-        </w:rPr>
-        <w:t>reflexões</w:t>
-      </w:r>
-      <w:r>
-        <w:rPr>
-          <w:rFonts w:ascii="Arial" w:hAnsi="Arial" w:cs="Arial"/>
-          <w:sz w:val="24"/>
-          <w:szCs w:val="24"/>
-        </w:rPr>
-        <w:t xml:space="preserve">, tornou a representar </w:t>
-      </w:r>
-      <w:r>
-        <w:rPr>
-          <w:rFonts w:ascii="Arial" w:hAnsi="Arial" w:cs="Arial"/>
-          <w:sz w:val="24"/>
-          <w:szCs w:val="24"/>
-        </w:rPr>
-        <w:t>o</w:t>
-      </w:r>
-      <w:r>
-        <w:rPr>
-          <w:rFonts w:ascii="Arial" w:hAnsi="Arial" w:cs="Arial"/>
-          <w:sz w:val="24"/>
-          <w:szCs w:val="24"/>
-        </w:rPr>
-        <w:t xml:space="preserve"> movimento que defende o uso </w:t>
-      </w:r>
-      <w:r>
-        <w:rPr>
-          <w:rFonts w:ascii="Arial" w:hAnsi="Arial" w:cs="Arial"/>
-          <w:sz w:val="24"/>
-          <w:szCs w:val="24"/>
-        </w:rPr>
-        <w:t xml:space="preserve">variado de modelos de </w:t>
-      </w:r>
-      <w:proofErr w:type="spellStart"/>
-      <w:r>
-        <w:rPr>
-          <w:rFonts w:ascii="Arial" w:hAnsi="Arial" w:cs="Arial"/>
-          <w:sz w:val="24"/>
-          <w:szCs w:val="24"/>
-        </w:rPr>
-        <w:t>database</w:t>
-      </w:r>
-      <w:proofErr w:type="spellEnd"/>
-      <w:r>
-        <w:rPr>
-          <w:rFonts w:ascii="Arial" w:hAnsi="Arial" w:cs="Arial"/>
-          <w:sz w:val="24"/>
-          <w:szCs w:val="24"/>
-        </w:rPr>
-        <w:t xml:space="preserve"> visando o melhor desempenho para cada caso específico.</w:t>
-      </w:r>
-    </w:p>
-    <w:p>
-      <w:pPr>
-        <w:ind w:firstLine="360"/>
-        <w:contextualSpacing/>
-        <w:rPr>
-          <w:rFonts w:ascii="Arial" w:hAnsi="Arial" w:cs="Arial"/>
-          <w:b/>
-          <w:bCs/>
-          <w:sz w:val="24"/>
-          <w:szCs w:val="24"/>
-        </w:rPr>
-      </w:pPr>
-      <w:r>
-        <w:rPr>
-          <w:rFonts w:ascii="Arial" w:hAnsi="Arial" w:cs="Arial"/>
-          <w:b/>
-          <w:bCs/>
-          <w:sz w:val="24"/>
-          <w:szCs w:val="24"/>
-        </w:rPr>
-        <w:t xml:space="preserve">2.3. CATEGORIAS DE </w:t>
-      </w:r>
-      <w:proofErr w:type="spellStart"/>
-      <w:r>
-        <w:rPr>
-          <w:rFonts w:ascii="Arial" w:hAnsi="Arial" w:cs="Arial"/>
-          <w:b/>
-          <w:bCs/>
-          <w:sz w:val="24"/>
-          <w:szCs w:val="24"/>
-        </w:rPr>
-        <w:t>NoSQL</w:t>
-      </w:r>
-      <w:proofErr w:type="spellEnd"/>
+          <w:b/>
+          <w:bCs/>
+          <w:sz w:val="24"/>
+          <w:szCs w:val="24"/>
+        </w:rPr>
+      </w:pPr>
+      <w:r>
+        <w:rPr>
+          <w:rFonts w:ascii="Arial" w:hAnsi="Arial" w:cs="Arial"/>
+          <w:b/>
+          <w:bCs/>
+          <w:sz w:val="24"/>
+          <w:szCs w:val="24"/>
+        </w:rPr>
+        <w:t>2.3. CATEGORIAS DE NoSQL</w:t>
+      </w:r>
     </w:p>
     <w:p>
       <w:pPr>
@@ -1428,6 +1298,7 @@
           <w:sz w:val="24"/>
           <w:szCs w:val="24"/>
         </w:rPr>
+        <w:lastRenderedPageBreak/>
         <w:t xml:space="preserve">Colunar: </w:t>
       </w:r>
       <w:r>
@@ -1436,25 +1307,7 @@
           <w:sz w:val="24"/>
           <w:szCs w:val="24"/>
         </w:rPr>
-        <w:t xml:space="preserve">todos os registros são parte de uma mesma </w:t>
-      </w:r>
-      <w:proofErr w:type="gramStart"/>
-      <w:r>
-        <w:rPr>
-          <w:rFonts w:ascii="Arial" w:hAnsi="Arial" w:cs="Arial"/>
-          <w:sz w:val="24"/>
-          <w:szCs w:val="24"/>
-        </w:rPr>
-        <w:t>tabela</w:t>
-      </w:r>
-      <w:proofErr w:type="gramEnd"/>
-      <w:r>
-        <w:rPr>
-          <w:rFonts w:ascii="Arial" w:hAnsi="Arial" w:cs="Arial"/>
-          <w:sz w:val="24"/>
-          <w:szCs w:val="24"/>
-        </w:rPr>
-        <w:t xml:space="preserve"> mas cada um pode ter diferentes colunas</w:t>
+        <w:t>todos os registros são parte de uma mesma tabela mas cada um pode ter diferentes colunas</w:t>
       </w:r>
       <w:r>
         <w:rPr>
@@ -1839,18 +1692,8 @@
           <w:sz w:val="24"/>
           <w:szCs w:val="24"/>
         </w:rPr>
-        <w:t xml:space="preserve"> – em sua maioria são modelos open-</w:t>
-      </w:r>
-      <w:proofErr w:type="spellStart"/>
-      <w:r>
-        <w:rPr>
-          <w:rFonts w:ascii="Arial" w:hAnsi="Arial" w:cs="Arial"/>
-          <w:sz w:val="24"/>
-          <w:szCs w:val="24"/>
-        </w:rPr>
-        <w:t>source</w:t>
-      </w:r>
-      <w:proofErr w:type="spellEnd"/>
+        <w:t xml:space="preserve"> – em sua maioria são modelos open-source</w:t>
+      </w:r>
       <w:r>
         <w:rPr>
           <w:rFonts w:ascii="Arial" w:hAnsi="Arial" w:cs="Arial"/>
@@ -1951,77 +1794,21 @@
         </w:rPr>
         <w:t>BASE (</w:t>
       </w:r>
-      <w:proofErr w:type="spellStart"/>
-      <w:r>
-        <w:rPr>
-          <w:rFonts w:ascii="Arial" w:hAnsi="Arial" w:cs="Arial"/>
-          <w:sz w:val="24"/>
-          <w:szCs w:val="24"/>
-        </w:rPr>
-        <w:t>basically</w:t>
-      </w:r>
-      <w:proofErr w:type="spellEnd"/>
-      <w:r>
-        <w:rPr>
-          <w:rFonts w:ascii="Arial" w:hAnsi="Arial" w:cs="Arial"/>
-          <w:sz w:val="24"/>
-          <w:szCs w:val="24"/>
-        </w:rPr>
-        <w:t xml:space="preserve"> </w:t>
-      </w:r>
-      <w:proofErr w:type="spellStart"/>
-      <w:r>
-        <w:rPr>
-          <w:rFonts w:ascii="Arial" w:hAnsi="Arial" w:cs="Arial"/>
-          <w:sz w:val="24"/>
-          <w:szCs w:val="24"/>
-        </w:rPr>
-        <w:t>available</w:t>
-      </w:r>
-      <w:proofErr w:type="spellEnd"/>
-      <w:r>
-        <w:rPr>
-          <w:rFonts w:ascii="Arial" w:hAnsi="Arial" w:cs="Arial"/>
-          <w:sz w:val="24"/>
-          <w:szCs w:val="24"/>
-        </w:rPr>
-        <w:t xml:space="preserve">, soft </w:t>
-      </w:r>
-      <w:proofErr w:type="spellStart"/>
-      <w:r>
-        <w:rPr>
-          <w:rFonts w:ascii="Arial" w:hAnsi="Arial" w:cs="Arial"/>
-          <w:sz w:val="24"/>
-          <w:szCs w:val="24"/>
-        </w:rPr>
-        <w:t>state</w:t>
-      </w:r>
-      <w:proofErr w:type="spellEnd"/>
-      <w:r>
-        <w:rPr>
-          <w:rFonts w:ascii="Arial" w:hAnsi="Arial" w:cs="Arial"/>
-          <w:sz w:val="24"/>
-          <w:szCs w:val="24"/>
-        </w:rPr>
-        <w:t xml:space="preserve"> e </w:t>
-      </w:r>
-      <w:proofErr w:type="spellStart"/>
-      <w:r>
-        <w:rPr>
-          <w:rFonts w:ascii="Arial" w:hAnsi="Arial" w:cs="Arial"/>
-          <w:sz w:val="24"/>
-          <w:szCs w:val="24"/>
-        </w:rPr>
-        <w:t>eventually</w:t>
-      </w:r>
-      <w:proofErr w:type="spellEnd"/>
-      <w:r>
-        <w:rPr>
-          <w:rFonts w:ascii="Arial" w:hAnsi="Arial" w:cs="Arial"/>
-          <w:sz w:val="24"/>
-          <w:szCs w:val="24"/>
-        </w:rPr>
-        <w:t xml:space="preserve"> consistente, ou seja, disponibilidade, maleabilidade</w:t>
+      <w:r>
+        <w:rPr>
+          <w:rFonts w:ascii="Arial" w:hAnsi="Arial" w:cs="Arial"/>
+          <w:sz w:val="24"/>
+          <w:szCs w:val="24"/>
+        </w:rPr>
+        <w:t>basically available, soft state</w:t>
+      </w:r>
+      <w:r>
+        <w:rPr>
+          <w:rFonts w:ascii="Arial" w:hAnsi="Arial" w:cs="Arial"/>
+          <w:sz w:val="24"/>
+          <w:szCs w:val="24"/>
+        </w:rPr>
+        <w:t xml:space="preserve"> e eventually consistente, ou seja, disponibilidade, maleabilidade</w:t>
       </w:r>
       <w:r>
         <w:rPr>
@@ -2153,30 +1940,540 @@
           <w:sz w:val="24"/>
           <w:szCs w:val="24"/>
         </w:rPr>
+        <w:t xml:space="preserve">OLTP </w:t>
+      </w:r>
+      <w:r>
+        <w:rPr>
+          <w:rFonts w:ascii="Arial" w:hAnsi="Arial" w:cs="Arial"/>
+          <w:b/>
+          <w:bCs/>
+          <w:sz w:val="24"/>
+          <w:szCs w:val="24"/>
+        </w:rPr>
+        <w:t>e</w:t>
+      </w:r>
+      <w:r>
+        <w:rPr>
+          <w:rFonts w:ascii="Arial" w:hAnsi="Arial" w:cs="Arial"/>
+          <w:b/>
+          <w:bCs/>
+          <w:sz w:val="24"/>
+          <w:szCs w:val="24"/>
+        </w:rPr>
+        <w:t xml:space="preserve"> OLA</w:t>
+      </w:r>
+      <w:r>
+        <w:rPr>
+          <w:rFonts w:ascii="Arial" w:hAnsi="Arial" w:cs="Arial"/>
+          <w:b/>
+          <w:bCs/>
+          <w:sz w:val="24"/>
+          <w:szCs w:val="24"/>
+        </w:rPr>
+        <w:t>P</w:t>
+      </w:r>
+    </w:p>
+    <w:p>
+      <w:pPr>
+        <w:ind w:left="360"/>
+        <w:contextualSpacing/>
+        <w:rPr>
+          <w:rFonts w:ascii="Arial" w:hAnsi="Arial" w:cs="Arial"/>
+          <w:b/>
+          <w:bCs/>
+          <w:sz w:val="24"/>
+          <w:szCs w:val="24"/>
+        </w:rPr>
+      </w:pPr>
+      <w:r>
+        <w:rPr>
+          <w:rFonts w:ascii="Arial" w:hAnsi="Arial" w:cs="Arial"/>
+          <w:b/>
+          <w:bCs/>
+          <w:sz w:val="24"/>
+          <w:szCs w:val="24"/>
+        </w:rPr>
+        <w:t>3.1. DEFINIÇÃO</w:t>
+      </w:r>
+    </w:p>
+    <w:p>
+      <w:pPr>
+        <w:ind w:firstLine="360"/>
+        <w:contextualSpacing/>
+        <w:rPr>
+          <w:rFonts w:ascii="Arial" w:hAnsi="Arial" w:cs="Arial"/>
+          <w:sz w:val="24"/>
+          <w:szCs w:val="24"/>
+        </w:rPr>
+      </w:pPr>
+      <w:r>
+        <w:rPr>
+          <w:rFonts w:ascii="Arial" w:hAnsi="Arial" w:cs="Arial"/>
+          <w:sz w:val="24"/>
+          <w:szCs w:val="24"/>
+        </w:rPr>
+        <w:t>OLTP (Online Transaction Processing) designa os sistemas operacionais com dados de transação. Fornecem essa assistência não somente em uma visão operacional como também processa dados de vários sistemas e suas variadas informações.</w:t>
+      </w:r>
+    </w:p>
+    <w:p>
+      <w:pPr>
+        <w:ind w:firstLine="360"/>
+        <w:contextualSpacing/>
+        <w:rPr>
+          <w:rFonts w:ascii="Arial" w:hAnsi="Arial" w:cs="Arial"/>
+          <w:sz w:val="24"/>
+          <w:szCs w:val="24"/>
+        </w:rPr>
+      </w:pPr>
+      <w:r>
+        <w:rPr>
+          <w:rFonts w:ascii="Arial" w:hAnsi="Arial" w:cs="Arial"/>
+          <w:sz w:val="24"/>
+          <w:szCs w:val="24"/>
+        </w:rPr>
         <w:lastRenderedPageBreak/>
-        <w:t xml:space="preserve">OLTP </w:t>
-      </w:r>
-      <w:proofErr w:type="spellStart"/>
-      <w:r>
-        <w:rPr>
-          <w:rFonts w:ascii="Arial" w:hAnsi="Arial" w:cs="Arial"/>
-          <w:b/>
-          <w:bCs/>
-          <w:sz w:val="24"/>
-          <w:szCs w:val="24"/>
-        </w:rPr>
-        <w:t>vs</w:t>
-      </w:r>
-      <w:proofErr w:type="spellEnd"/>
-      <w:r>
-        <w:rPr>
-          <w:rFonts w:ascii="Arial" w:hAnsi="Arial" w:cs="Arial"/>
-          <w:b/>
-          <w:bCs/>
-          <w:sz w:val="24"/>
-          <w:szCs w:val="24"/>
-        </w:rPr>
-        <w:t xml:space="preserve"> OLAP</w:t>
+        <w:t>OLAP (Online Analytical Processing) é executado dentro de uma Data Warehouse para análise de volumes massivos de dados, como também auxilia na visualização das informações gerenciais.</w:t>
+      </w:r>
+    </w:p>
+    <w:p>
+      <w:pPr>
+        <w:ind w:firstLine="360"/>
+        <w:contextualSpacing/>
+        <w:rPr>
+          <w:rFonts w:ascii="Arial" w:hAnsi="Arial" w:cs="Arial"/>
+          <w:b/>
+          <w:bCs/>
+          <w:sz w:val="24"/>
+          <w:szCs w:val="24"/>
+        </w:rPr>
+      </w:pPr>
+      <w:r>
+        <w:rPr>
+          <w:rFonts w:ascii="Arial" w:hAnsi="Arial" w:cs="Arial"/>
+          <w:b/>
+          <w:bCs/>
+          <w:sz w:val="24"/>
+          <w:szCs w:val="24"/>
+        </w:rPr>
+        <w:t>3.2. DIFERENÇAS</w:t>
+      </w:r>
+    </w:p>
+    <w:p>
+      <w:pPr>
+        <w:ind w:firstLine="360"/>
+        <w:contextualSpacing/>
+        <w:rPr>
+          <w:rFonts w:ascii="Arial" w:hAnsi="Arial" w:cs="Arial"/>
+          <w:sz w:val="24"/>
+          <w:szCs w:val="24"/>
+        </w:rPr>
+      </w:pPr>
+      <w:r>
+        <w:rPr>
+          <w:rFonts w:ascii="Arial" w:hAnsi="Arial" w:cs="Arial"/>
+          <w:sz w:val="24"/>
+          <w:szCs w:val="24"/>
+        </w:rPr>
+        <w:t>Os sistemas OLAP usam modelos de dados multidimensionais, armazenando em “cubos”, sua arquitetura foca na leitura de dados e realiza consultas complexas eficientemente. Exigem alta performance e alto armazenamento (de TB até PB), sua performance processa dados em grandes lotes periodicamente.</w:t>
+      </w:r>
+    </w:p>
+    <w:p>
+      <w:pPr>
+        <w:ind w:firstLine="360"/>
+        <w:contextualSpacing/>
+        <w:rPr>
+          <w:rFonts w:ascii="Arial" w:hAnsi="Arial" w:cs="Arial"/>
+          <w:sz w:val="24"/>
+          <w:szCs w:val="24"/>
+        </w:rPr>
+      </w:pPr>
+      <w:r>
+        <w:rPr>
+          <w:rFonts w:ascii="Arial" w:hAnsi="Arial" w:cs="Arial"/>
+          <w:sz w:val="24"/>
+          <w:szCs w:val="24"/>
+        </w:rPr>
+        <w:t>Os sistemas OLTP são unidimensionais, organizados em tabela com entidades e seus atributos. Sua arquitetura foca nas operações de gravação de dados, os requisitos de um sistema OLTP exigem menos armazenamento (GB) e mais performance de processamento de fluxo, o qual o tempo de processamento é em milissegundos ou menos, tendo as atualizações do banco de dados em tempo real.</w:t>
+      </w:r>
+    </w:p>
+    <w:p>
+      <w:pPr>
+        <w:ind w:firstLine="360"/>
+        <w:contextualSpacing/>
+        <w:rPr>
+          <w:rFonts w:ascii="Arial" w:hAnsi="Arial" w:cs="Arial"/>
+          <w:b/>
+          <w:bCs/>
+          <w:sz w:val="24"/>
+          <w:szCs w:val="24"/>
+        </w:rPr>
+      </w:pPr>
+      <w:r>
+        <w:rPr>
+          <w:rFonts w:ascii="Arial" w:hAnsi="Arial" w:cs="Arial"/>
+          <w:b/>
+          <w:bCs/>
+          <w:sz w:val="24"/>
+          <w:szCs w:val="24"/>
+        </w:rPr>
+        <w:t>3.3. NoSQL E O ENCAIXE AOS MODELOS</w:t>
+      </w:r>
+    </w:p>
+    <w:p>
+      <w:pPr>
+        <w:ind w:firstLine="360"/>
+        <w:contextualSpacing/>
+        <w:rPr>
+          <w:rFonts w:ascii="Arial" w:hAnsi="Arial" w:cs="Arial"/>
+          <w:sz w:val="24"/>
+          <w:szCs w:val="24"/>
+        </w:rPr>
+      </w:pPr>
+      <w:r>
+        <w:rPr>
+          <w:rFonts w:ascii="Arial" w:hAnsi="Arial" w:cs="Arial"/>
+          <w:sz w:val="24"/>
+          <w:szCs w:val="24"/>
+        </w:rPr>
+        <w:t>Os bancos NoSQL tem sua abordagem mais voltada para os grandes volumes de dados, com escalabilidade horizontal e flexibilidade no modelo de dados.</w:t>
+      </w:r>
+    </w:p>
+    <w:p>
+      <w:pPr>
+        <w:ind w:firstLine="360"/>
+        <w:contextualSpacing/>
+        <w:rPr>
+          <w:rFonts w:ascii="Arial" w:hAnsi="Arial" w:cs="Arial"/>
+          <w:sz w:val="24"/>
+          <w:szCs w:val="24"/>
+        </w:rPr>
+      </w:pPr>
+      <w:r>
+        <w:rPr>
+          <w:rFonts w:ascii="Arial" w:hAnsi="Arial" w:cs="Arial"/>
+          <w:sz w:val="24"/>
+          <w:szCs w:val="24"/>
+        </w:rPr>
+        <w:t>O OLTP lida com quantidades enormes de transições em tempo real, os bancos de dados que são adaptados a essa carga de trabalho seguem com as abordagens de ACID e Schema definido. O ACID (Atomicidade, Consistência, Isolamento e Durabilidade) é uma propriedade que garante a integridade das transações e o Schema definido é a tabela em que os dados serão armazenados, facilitando leitura, escrita e consistência</w:t>
+      </w:r>
+      <w:r>
+        <w:rPr>
+          <w:rFonts w:ascii="Arial" w:hAnsi="Arial" w:cs="Arial"/>
+          <w:sz w:val="24"/>
+          <w:szCs w:val="24"/>
+        </w:rPr>
+        <w:t>.</w:t>
+      </w:r>
+    </w:p>
+    <w:p>
+      <w:pPr>
+        <w:ind w:firstLine="360"/>
+        <w:contextualSpacing/>
+        <w:rPr>
+          <w:rFonts w:ascii="Arial" w:hAnsi="Arial" w:cs="Arial"/>
+          <w:sz w:val="24"/>
+          <w:szCs w:val="24"/>
+        </w:rPr>
+      </w:pPr>
+      <w:r>
+        <w:rPr>
+          <w:rFonts w:ascii="Arial" w:hAnsi="Arial" w:cs="Arial"/>
+          <w:sz w:val="24"/>
+          <w:szCs w:val="24"/>
+        </w:rPr>
+        <w:t>A escalabilidade horizonta dos bancos NoSQL são uma vantagem nos cenários de altas cargas de transições, por conta da abordagem de consistência eventual os dados não são atualizados em fluxo, prejudicando a consistência, e, sua modelagem flexível e sem esquema fixo não garantem a integridade de transações complexas.</w:t>
+      </w:r>
+    </w:p>
+    <w:p>
+      <w:pPr>
+        <w:ind w:firstLine="360"/>
+        <w:contextualSpacing/>
+        <w:rPr>
+          <w:rFonts w:ascii="Arial" w:hAnsi="Arial" w:cs="Arial"/>
+          <w:sz w:val="24"/>
+          <w:szCs w:val="24"/>
+        </w:rPr>
+      </w:pPr>
+      <w:r>
+        <w:rPr>
+          <w:rFonts w:ascii="Arial" w:hAnsi="Arial" w:cs="Arial"/>
+          <w:sz w:val="24"/>
+          <w:szCs w:val="24"/>
+        </w:rPr>
+        <w:t xml:space="preserve">NoSQL não é ideal para os cenários comumente enfrentados em OLTP por sua falta de consistência forte e integridade de dados. </w:t>
+      </w:r>
+    </w:p>
+    <w:p>
+      <w:pPr>
+        <w:ind w:firstLine="360"/>
+        <w:contextualSpacing/>
+        <w:rPr>
+          <w:rFonts w:ascii="Arial" w:hAnsi="Arial" w:cs="Arial"/>
+          <w:sz w:val="24"/>
+          <w:szCs w:val="24"/>
+        </w:rPr>
+      </w:pPr>
+      <w:r>
+        <w:rPr>
+          <w:rFonts w:ascii="Arial" w:hAnsi="Arial" w:cs="Arial"/>
+          <w:sz w:val="24"/>
+          <w:szCs w:val="24"/>
+        </w:rPr>
+        <w:t>O OLAP lida com consultas complexas de enormes volumes de dados, vistos em data warehouses, onde há enormes quantidades de dados históricos para análise, com o sistema visando consultas complexas e agregações. As consultas e agregações são usadas em larga escala para análises complexas contendo somas, médias e percentis.</w:t>
+      </w:r>
+    </w:p>
+    <w:p>
+      <w:pPr>
+        <w:ind w:firstLine="360"/>
+        <w:contextualSpacing/>
+        <w:rPr>
+          <w:rFonts w:ascii="Arial" w:hAnsi="Arial" w:cs="Arial"/>
+          <w:sz w:val="24"/>
+          <w:szCs w:val="24"/>
+        </w:rPr>
+      </w:pPr>
+      <w:r>
+        <w:rPr>
+          <w:rFonts w:ascii="Arial" w:hAnsi="Arial" w:cs="Arial"/>
+          <w:sz w:val="24"/>
+          <w:szCs w:val="24"/>
+        </w:rPr>
+        <w:lastRenderedPageBreak/>
+        <w:t xml:space="preserve">Os bancos NoSQL conseguem armazenar altos volumes de dados, mas não lidam com as consultas analíticas complexas, não tem a mesma capacidade de agregação que os bancos OLAP. </w:t>
+      </w:r>
+    </w:p>
+    <w:p>
+      <w:pPr>
+        <w:ind w:firstLine="360"/>
+        <w:contextualSpacing/>
+        <w:rPr>
+          <w:rFonts w:ascii="Arial" w:hAnsi="Arial" w:cs="Arial"/>
+          <w:sz w:val="24"/>
+          <w:szCs w:val="24"/>
+        </w:rPr>
+      </w:pPr>
+      <w:r>
+        <w:rPr>
+          <w:rFonts w:ascii="Arial" w:hAnsi="Arial" w:cs="Arial"/>
+          <w:sz w:val="24"/>
+          <w:szCs w:val="24"/>
+        </w:rPr>
+        <w:t>Com isso, os bancos NoSQL não são ideais para os cenários comuns de bancos de dados OLAP, eles não cumprem as análises complexas com agregações.</w:t>
+      </w:r>
+    </w:p>
+    <w:p>
+      <w:pPr>
+        <w:ind w:firstLine="360"/>
+        <w:contextualSpacing/>
+        <w:rPr>
+          <w:rFonts w:ascii="Arial" w:hAnsi="Arial" w:cs="Arial"/>
+          <w:b/>
+          <w:bCs/>
+          <w:sz w:val="24"/>
+          <w:szCs w:val="24"/>
+        </w:rPr>
+      </w:pPr>
+      <w:r>
+        <w:rPr>
+          <w:rFonts w:ascii="Arial" w:hAnsi="Arial" w:cs="Arial"/>
+          <w:b/>
+          <w:bCs/>
+          <w:sz w:val="24"/>
+          <w:szCs w:val="24"/>
+        </w:rPr>
+        <w:t>3.4. APLICAÇÃO OLTP/OLAP COM SQL E NoSQL</w:t>
+      </w:r>
+    </w:p>
+    <w:p>
+      <w:pPr>
+        <w:ind w:firstLine="360"/>
+        <w:contextualSpacing/>
+        <w:rPr>
+          <w:rFonts w:ascii="Arial" w:hAnsi="Arial" w:cs="Arial"/>
+          <w:b/>
+          <w:bCs/>
+          <w:sz w:val="24"/>
+          <w:szCs w:val="24"/>
+        </w:rPr>
+      </w:pPr>
+      <w:r>
+        <w:rPr>
+          <w:rFonts w:ascii="Arial" w:hAnsi="Arial" w:cs="Arial"/>
+          <w:b/>
+          <w:bCs/>
+          <w:sz w:val="24"/>
+          <w:szCs w:val="24"/>
+        </w:rPr>
+        <w:t>3.4.1.</w:t>
+      </w:r>
+      <w:r>
+        <w:rPr>
+          <w:rFonts w:ascii="Arial" w:hAnsi="Arial" w:cs="Arial"/>
+          <w:b/>
+          <w:bCs/>
+          <w:sz w:val="24"/>
+          <w:szCs w:val="24"/>
+        </w:rPr>
+        <w:t xml:space="preserve"> OLTP</w:t>
+      </w:r>
+      <w:r>
+        <w:rPr>
+          <w:rFonts w:ascii="Arial" w:hAnsi="Arial" w:cs="Arial"/>
+          <w:b/>
+          <w:bCs/>
+          <w:sz w:val="24"/>
+          <w:szCs w:val="24"/>
+        </w:rPr>
+        <w:t>:</w:t>
+      </w:r>
+    </w:p>
+    <w:p>
+      <w:pPr>
+        <w:ind w:firstLine="360"/>
+        <w:contextualSpacing/>
+        <w:rPr>
+          <w:rFonts w:ascii="Arial" w:hAnsi="Arial" w:cs="Arial"/>
+          <w:b/>
+          <w:bCs/>
+          <w:sz w:val="24"/>
+          <w:szCs w:val="24"/>
+        </w:rPr>
+      </w:pPr>
+      <w:r>
+        <w:rPr>
+          <w:rFonts w:ascii="Arial" w:hAnsi="Arial" w:cs="Arial"/>
+          <w:b/>
+          <w:bCs/>
+          <w:sz w:val="24"/>
+          <w:szCs w:val="24"/>
+        </w:rPr>
+        <w:t xml:space="preserve">SQL: </w:t>
+      </w:r>
+      <w:r>
+        <w:rPr>
+          <w:rFonts w:ascii="Arial" w:hAnsi="Arial" w:cs="Arial"/>
+          <w:sz w:val="24"/>
+          <w:szCs w:val="24"/>
+        </w:rPr>
+        <w:t>Para bancos de varejo há um sistema de Internet Banking para registrar depósitos, saques e transferências em tempo real. Já em hospitais costuma-se ter bancos para prontuários eletrônicos, consultas agendadas e prescrições.</w:t>
+      </w:r>
+    </w:p>
+    <w:p>
+      <w:pPr>
+        <w:ind w:firstLine="360"/>
+        <w:contextualSpacing/>
+        <w:rPr>
+          <w:rFonts w:ascii="Arial" w:hAnsi="Arial" w:cs="Arial"/>
+          <w:sz w:val="24"/>
+          <w:szCs w:val="24"/>
+        </w:rPr>
+      </w:pPr>
+      <w:r>
+        <w:rPr>
+          <w:rFonts w:ascii="Arial" w:hAnsi="Arial" w:cs="Arial"/>
+          <w:b/>
+          <w:bCs/>
+          <w:sz w:val="24"/>
+          <w:szCs w:val="24"/>
+        </w:rPr>
+        <w:t xml:space="preserve">NoSQL: </w:t>
+      </w:r>
+      <w:r>
+        <w:rPr>
+          <w:rFonts w:ascii="Arial" w:hAnsi="Arial" w:cs="Arial"/>
+          <w:sz w:val="24"/>
+          <w:szCs w:val="24"/>
+        </w:rPr>
+        <w:t>Os aplicativos de delivery armazenam pedidos com atualização rápida de status. Em jogos online é aplicado guardando progresso dos jogadores, inventário e pontos.</w:t>
+      </w:r>
+    </w:p>
+    <w:p>
+      <w:pPr>
+        <w:ind w:firstLine="360"/>
+        <w:contextualSpacing/>
+        <w:rPr>
+          <w:rFonts w:ascii="Arial" w:hAnsi="Arial" w:cs="Arial"/>
+          <w:b/>
+          <w:bCs/>
+          <w:sz w:val="24"/>
+          <w:szCs w:val="24"/>
+        </w:rPr>
+      </w:pPr>
+      <w:r>
+        <w:rPr>
+          <w:rFonts w:ascii="Arial" w:hAnsi="Arial" w:cs="Arial"/>
+          <w:b/>
+          <w:bCs/>
+          <w:sz w:val="24"/>
+          <w:szCs w:val="24"/>
+        </w:rPr>
+        <w:t>3.4.2. OLAP:</w:t>
+      </w:r>
+    </w:p>
+    <w:p>
+      <w:pPr>
+        <w:ind w:firstLine="360"/>
+        <w:contextualSpacing/>
+        <w:rPr>
+          <w:rFonts w:ascii="Arial" w:hAnsi="Arial" w:cs="Arial"/>
+          <w:sz w:val="24"/>
+          <w:szCs w:val="24"/>
+        </w:rPr>
+      </w:pPr>
+      <w:r>
+        <w:rPr>
+          <w:rFonts w:ascii="Arial" w:hAnsi="Arial" w:cs="Arial"/>
+          <w:b/>
+          <w:bCs/>
+          <w:sz w:val="24"/>
+          <w:szCs w:val="24"/>
+        </w:rPr>
+        <w:t xml:space="preserve">SQL: </w:t>
+      </w:r>
+      <w:r>
+        <w:rPr>
+          <w:rFonts w:ascii="Arial" w:hAnsi="Arial" w:cs="Arial"/>
+          <w:sz w:val="24"/>
+          <w:szCs w:val="24"/>
+        </w:rPr>
+        <w:t>Data warehouse corporativo encontra-se a integração de vendas, marketing e finanças para relatórios. Na saúde pública os bancos de dados servem como base para dashboards de epidemiologia (casos por região, tendência temporal).</w:t>
+      </w:r>
+    </w:p>
+    <w:p>
+      <w:pPr>
+        <w:ind w:firstLine="360"/>
+        <w:contextualSpacing/>
+        <w:rPr>
+          <w:rFonts w:ascii="Arial" w:hAnsi="Arial" w:cs="Arial"/>
+          <w:sz w:val="24"/>
+          <w:szCs w:val="24"/>
+        </w:rPr>
+      </w:pPr>
+      <w:r>
+        <w:rPr>
+          <w:rFonts w:ascii="Arial" w:hAnsi="Arial" w:cs="Arial"/>
+          <w:b/>
+          <w:bCs/>
+          <w:sz w:val="24"/>
+          <w:szCs w:val="24"/>
+        </w:rPr>
+        <w:t xml:space="preserve">NoSQL: </w:t>
+      </w:r>
+      <w:r>
+        <w:rPr>
+          <w:rFonts w:ascii="Arial" w:hAnsi="Arial" w:cs="Arial"/>
+          <w:sz w:val="24"/>
+          <w:szCs w:val="24"/>
+        </w:rPr>
+        <w:t>Em análise de logs os bancos processam bilhões de eventos para detectar falhas ou padrões de uso em tempo real. Em Analytics em e-commerce é utilizado na análise de comportamento de compra e recomendação de produtos</w:t>
+      </w:r>
+      <w:r>
+        <w:rPr>
+          <w:rFonts w:ascii="Arial" w:hAnsi="Arial" w:cs="Arial"/>
+          <w:sz w:val="24"/>
+          <w:szCs w:val="24"/>
+        </w:rPr>
+        <w:t>.</w:t>
       </w:r>
     </w:p>
     <w:p>
@@ -2202,29 +2499,169 @@
           <w:sz w:val="24"/>
           <w:szCs w:val="24"/>
         </w:rPr>
-        <w:t xml:space="preserve">SGBD1 </w:t>
-      </w:r>
-      <w:proofErr w:type="spellStart"/>
-      <w:r>
-        <w:rPr>
-          <w:rFonts w:ascii="Arial" w:hAnsi="Arial" w:cs="Arial"/>
-          <w:b/>
-          <w:bCs/>
-          <w:sz w:val="24"/>
-          <w:szCs w:val="24"/>
-        </w:rPr>
-        <w:t>vs</w:t>
-      </w:r>
-      <w:proofErr w:type="spellEnd"/>
-      <w:r>
-        <w:rPr>
-          <w:rFonts w:ascii="Arial" w:hAnsi="Arial" w:cs="Arial"/>
-          <w:b/>
-          <w:bCs/>
-          <w:sz w:val="24"/>
-          <w:szCs w:val="24"/>
-        </w:rPr>
-        <w:t xml:space="preserve"> SGBD2</w:t>
+        <w:t>COMPARAÇÃO TÉCNICA: MySQL e MongoDB</w:t>
+      </w:r>
+    </w:p>
+    <w:p>
+      <w:pPr>
+        <w:ind w:firstLine="360"/>
+        <w:contextualSpacing/>
+        <w:rPr>
+          <w:rFonts w:ascii="Arial" w:hAnsi="Arial" w:cs="Arial"/>
+          <w:b/>
+          <w:bCs/>
+          <w:sz w:val="24"/>
+          <w:szCs w:val="24"/>
+        </w:rPr>
+      </w:pPr>
+      <w:r>
+        <w:rPr>
+          <w:rFonts w:ascii="Arial" w:hAnsi="Arial" w:cs="Arial"/>
+          <w:b/>
+          <w:bCs/>
+          <w:sz w:val="24"/>
+          <w:szCs w:val="24"/>
+        </w:rPr>
+        <w:t>4.1. MySQL</w:t>
+      </w:r>
+    </w:p>
+    <w:p>
+      <w:pPr>
+        <w:ind w:firstLine="708"/>
+        <w:contextualSpacing/>
+        <w:rPr>
+          <w:rFonts w:ascii="Arial" w:hAnsi="Arial" w:cs="Arial"/>
+          <w:sz w:val="24"/>
+          <w:szCs w:val="24"/>
+        </w:rPr>
+      </w:pPr>
+      <w:r>
+        <w:rPr>
+          <w:rFonts w:ascii="Arial" w:hAnsi="Arial" w:cs="Arial"/>
+          <w:sz w:val="24"/>
+          <w:szCs w:val="24"/>
+        </w:rPr>
+        <w:t>Um SGDB open-code feito pela Oracle, o MySQL providencia o armazenamento de dados relacional, o formato sendo de linhas em colunas, operando no modelo cliente-servidor, onde o usuário usa comandos interagindo com o servidor e modificando os dados. É capaz de replicar e agrupar via sincronização para eficiência de execução, SSL, mascaramento de dados, possibilidade de back-up de múltiplas maneiras etc</w:t>
+      </w:r>
+      <w:r>
+        <w:rPr>
+          <w:rFonts w:ascii="Arial" w:hAnsi="Arial" w:cs="Arial"/>
+          <w:sz w:val="24"/>
+          <w:szCs w:val="24"/>
+        </w:rPr>
+        <w:t>.</w:t>
+      </w:r>
+    </w:p>
+    <w:p>
+      <w:pPr>
+        <w:ind w:firstLine="360"/>
+        <w:contextualSpacing/>
+        <w:rPr>
+          <w:rFonts w:ascii="Arial" w:hAnsi="Arial" w:cs="Arial"/>
+          <w:b/>
+          <w:bCs/>
+          <w:sz w:val="24"/>
+          <w:szCs w:val="24"/>
+        </w:rPr>
+      </w:pPr>
+      <w:r>
+        <w:rPr>
+          <w:rFonts w:ascii="Arial" w:hAnsi="Arial" w:cs="Arial"/>
+          <w:b/>
+          <w:bCs/>
+          <w:sz w:val="24"/>
+          <w:szCs w:val="24"/>
+        </w:rPr>
+        <w:t>4.2. MongoDB</w:t>
+      </w:r>
+    </w:p>
+    <w:p>
+      <w:pPr>
+        <w:ind w:firstLine="360"/>
+        <w:contextualSpacing/>
+        <w:rPr>
+          <w:rFonts w:ascii="Arial" w:hAnsi="Arial" w:cs="Arial"/>
+          <w:sz w:val="24"/>
+          <w:szCs w:val="24"/>
+        </w:rPr>
+      </w:pPr>
+      <w:r>
+        <w:rPr>
+          <w:rFonts w:ascii="Arial" w:hAnsi="Arial" w:cs="Arial"/>
+          <w:sz w:val="24"/>
+          <w:szCs w:val="24"/>
+        </w:rPr>
+        <w:t xml:space="preserve">Um banco de dados NoSQL open-code que providencia grande armazenamento de dados não estruturados, ele troca as linhas e colunas por documentos e coleções. Uma coleção pode conter vários documentos que possuem pares de chave-valor (a unidade básica de dados. Capaz da replicação do mesmo dado, distribuindo-o em </w:t>
+      </w:r>
+      <w:r>
+        <w:rPr>
+          <w:rFonts w:ascii="Arial" w:hAnsi="Arial" w:cs="Arial"/>
+          <w:sz w:val="24"/>
+          <w:szCs w:val="24"/>
+        </w:rPr>
+        <w:lastRenderedPageBreak/>
+        <w:t>vários servidores, suporte a consulta ad hoc, fragmentação dos dados, balanceamento de carga e escala horizontal.</w:t>
+      </w:r>
+    </w:p>
+    <w:p>
+      <w:pPr>
+        <w:ind w:firstLine="360"/>
+        <w:contextualSpacing/>
+        <w:rPr>
+          <w:rFonts w:ascii="Arial" w:hAnsi="Arial" w:cs="Arial"/>
+          <w:b/>
+          <w:bCs/>
+          <w:sz w:val="24"/>
+          <w:szCs w:val="24"/>
+        </w:rPr>
+      </w:pPr>
+      <w:r>
+        <w:rPr>
+          <w:rFonts w:ascii="Arial" w:hAnsi="Arial" w:cs="Arial"/>
+          <w:b/>
+          <w:bCs/>
+          <w:sz w:val="24"/>
+          <w:szCs w:val="24"/>
+        </w:rPr>
+        <w:t>4.3. MySQL vs MongoDB</w:t>
+      </w:r>
+    </w:p>
+    <w:p>
+      <w:pPr>
+        <w:ind w:firstLine="360"/>
+        <w:contextualSpacing/>
+        <w:rPr>
+          <w:rFonts w:ascii="Arial" w:hAnsi="Arial" w:cs="Arial"/>
+          <w:sz w:val="24"/>
+          <w:szCs w:val="24"/>
+        </w:rPr>
+      </w:pPr>
+      <w:r>
+        <w:rPr>
+          <w:rFonts w:ascii="Arial" w:hAnsi="Arial" w:cs="Arial"/>
+          <w:sz w:val="24"/>
+          <w:szCs w:val="24"/>
+        </w:rPr>
+        <w:t>O MySQL é utilizado em cenários de exigência de alta segurança e integridade referencial ao dado, definição do esquema com dados organizados, que não necessariamente precisa ser atualizado constantemente, ele lida muito bem em tráfego de baixo volume.</w:t>
+      </w:r>
+    </w:p>
+    <w:p>
+      <w:pPr>
+        <w:ind w:firstLine="360"/>
+        <w:contextualSpacing/>
+        <w:rPr>
+          <w:rFonts w:ascii="Arial" w:hAnsi="Arial" w:cs="Arial"/>
+          <w:sz w:val="24"/>
+          <w:szCs w:val="24"/>
+        </w:rPr>
+      </w:pPr>
+      <w:r>
+        <w:rPr>
+          <w:rFonts w:ascii="Arial" w:hAnsi="Arial" w:cs="Arial"/>
+          <w:sz w:val="24"/>
+          <w:szCs w:val="24"/>
+        </w:rPr>
+        <w:t>O MongoDB é visto cenários em que há várias fontes de dados e diferentes formatos para integrar, o back-end sendo melhor para alto desempenho, alta escalabilidade e alto tráfego por causa de sua escalabilidade horizontal, lida muito bem com estruturas complexas que se encontram em evolução constante.</w:t>
       </w:r>
     </w:p>
     <w:p>
@@ -2255,22 +2692,346 @@
     </w:p>
     <w:p>
       <w:pPr>
-        <w:rPr>
-          <w:rFonts w:ascii="Arial" w:hAnsi="Arial" w:cs="Arial"/>
-          <w:b/>
-          <w:bCs/>
-          <w:sz w:val="24"/>
-          <w:szCs w:val="24"/>
-        </w:rPr>
-      </w:pPr>
-      <w:r>
-        <w:rPr>
-          <w:rFonts w:ascii="Arial" w:hAnsi="Arial" w:cs="Arial"/>
-          <w:b/>
-          <w:bCs/>
-          <w:sz w:val="24"/>
-          <w:szCs w:val="24"/>
-        </w:rPr>
+        <w:ind w:firstLine="360"/>
+        <w:contextualSpacing/>
+        <w:rPr>
+          <w:rFonts w:ascii="Arial" w:hAnsi="Arial" w:cs="Arial"/>
+          <w:sz w:val="24"/>
+          <w:szCs w:val="24"/>
+        </w:rPr>
+      </w:pPr>
+      <w:r>
+        <w:rPr>
+          <w:rFonts w:ascii="Arial" w:hAnsi="Arial" w:cs="Arial"/>
+          <w:sz w:val="24"/>
+          <w:szCs w:val="24"/>
+        </w:rPr>
+        <w:t xml:space="preserve">Em suma, </w:t>
+      </w:r>
+      <w:r>
+        <w:rPr>
+          <w:rFonts w:ascii="Arial" w:hAnsi="Arial" w:cs="Arial"/>
+          <w:sz w:val="24"/>
+          <w:szCs w:val="24"/>
+        </w:rPr>
+        <w:t xml:space="preserve">o modelo NoSQL surgiu após a necessidade de lidar com </w:t>
+      </w:r>
+      <w:r>
+        <w:rPr>
+          <w:rFonts w:ascii="Arial" w:hAnsi="Arial" w:cs="Arial"/>
+          <w:sz w:val="24"/>
+          <w:szCs w:val="24"/>
+        </w:rPr>
+        <w:t>volumes de dados maiores e com tipos de dados mais variáveis</w:t>
+      </w:r>
+      <w:r>
+        <w:rPr>
+          <w:rFonts w:ascii="Arial" w:hAnsi="Arial" w:cs="Arial"/>
+          <w:sz w:val="24"/>
+          <w:szCs w:val="24"/>
+        </w:rPr>
+        <w:t xml:space="preserve">, visto que era necessário um modelo de base de dados </w:t>
+      </w:r>
+      <w:r>
+        <w:rPr>
+          <w:rFonts w:ascii="Arial" w:hAnsi="Arial" w:cs="Arial"/>
+          <w:sz w:val="24"/>
+          <w:szCs w:val="24"/>
+        </w:rPr>
+        <w:t>mais maleável, escalável e com menor custo monetário.</w:t>
+      </w:r>
+      <w:r>
+        <w:rPr>
+          <w:rFonts w:ascii="Arial" w:hAnsi="Arial" w:cs="Arial"/>
+          <w:sz w:val="24"/>
+          <w:szCs w:val="24"/>
+        </w:rPr>
+        <w:t xml:space="preserve"> </w:t>
+      </w:r>
+      <w:r>
+        <w:rPr>
+          <w:rFonts w:ascii="Arial" w:hAnsi="Arial" w:cs="Arial"/>
+          <w:sz w:val="24"/>
+          <w:szCs w:val="24"/>
+        </w:rPr>
+        <w:t>O modelo NoSQL cumpr</w:t>
+      </w:r>
+      <w:r>
+        <w:rPr>
+          <w:rFonts w:ascii="Arial" w:hAnsi="Arial" w:cs="Arial"/>
+          <w:sz w:val="24"/>
+          <w:szCs w:val="24"/>
+        </w:rPr>
+        <w:t>e</w:t>
+      </w:r>
+      <w:r>
+        <w:rPr>
+          <w:rFonts w:ascii="Arial" w:hAnsi="Arial" w:cs="Arial"/>
+          <w:sz w:val="24"/>
+          <w:szCs w:val="24"/>
+        </w:rPr>
+        <w:t xml:space="preserve"> </w:t>
+      </w:r>
+      <w:r>
+        <w:rPr>
+          <w:rFonts w:ascii="Arial" w:hAnsi="Arial" w:cs="Arial"/>
+          <w:sz w:val="24"/>
+          <w:szCs w:val="24"/>
+        </w:rPr>
+        <w:t>os requisitos da nova realidade e pode ser utilizado desde maneiras mais simples até maneiras mais complexas</w:t>
+      </w:r>
+      <w:r>
+        <w:rPr>
+          <w:rFonts w:ascii="Arial" w:hAnsi="Arial" w:cs="Arial"/>
+          <w:sz w:val="24"/>
+          <w:szCs w:val="24"/>
+        </w:rPr>
+        <w:t xml:space="preserve">. </w:t>
+      </w:r>
+      <w:r>
+        <w:rPr>
+          <w:rFonts w:ascii="Arial" w:hAnsi="Arial" w:cs="Arial"/>
+          <w:sz w:val="24"/>
+          <w:szCs w:val="24"/>
+        </w:rPr>
+        <w:t>Assim, no</w:t>
+      </w:r>
+      <w:r>
+        <w:rPr>
+          <w:rFonts w:ascii="Arial" w:hAnsi="Arial" w:cs="Arial"/>
+          <w:sz w:val="24"/>
+          <w:szCs w:val="24"/>
+        </w:rPr>
+        <w:t>tou-se que bancos de dados relacionais nem sempre seriam a opção mais viável para todos os problemas.</w:t>
+      </w:r>
+      <w:r>
+        <w:rPr>
+          <w:rFonts w:ascii="Arial" w:hAnsi="Arial" w:cs="Arial"/>
+          <w:sz w:val="24"/>
+          <w:szCs w:val="24"/>
+        </w:rPr>
+        <w:t xml:space="preserve"> </w:t>
+      </w:r>
+    </w:p>
+    <w:p>
+      <w:pPr>
+        <w:ind w:firstLine="360"/>
+        <w:contextualSpacing/>
+        <w:rPr>
+          <w:rFonts w:ascii="Arial" w:hAnsi="Arial" w:cs="Arial"/>
+          <w:sz w:val="24"/>
+          <w:szCs w:val="24"/>
+        </w:rPr>
+      </w:pPr>
+      <w:r>
+        <w:rPr>
+          <w:rFonts w:ascii="Arial" w:hAnsi="Arial" w:cs="Arial"/>
+          <w:sz w:val="24"/>
+          <w:szCs w:val="24"/>
+        </w:rPr>
+        <w:t>Na atualidade, há um consenso de que a comparação entre S</w:t>
+      </w:r>
+      <w:r>
+        <w:rPr>
+          <w:rFonts w:ascii="Arial" w:hAnsi="Arial" w:cs="Arial"/>
+          <w:sz w:val="24"/>
+          <w:szCs w:val="24"/>
+        </w:rPr>
+        <w:t xml:space="preserve">QL e NoSQL não se trata de superioridade de um sobre o outro, mas sim </w:t>
+      </w:r>
+      <w:r>
+        <w:rPr>
+          <w:rFonts w:ascii="Arial" w:hAnsi="Arial" w:cs="Arial"/>
+          <w:sz w:val="24"/>
+          <w:szCs w:val="24"/>
+        </w:rPr>
+        <w:t xml:space="preserve">da adaptabilidade e compatibilidade de cada um em relação a cada problema em específico, </w:t>
+      </w:r>
+      <w:r>
+        <w:rPr>
+          <w:rFonts w:ascii="Arial" w:hAnsi="Arial" w:cs="Arial"/>
+          <w:sz w:val="24"/>
+          <w:szCs w:val="24"/>
+        </w:rPr>
+        <w:t>sendo os problemas que exigem mais maleabilidade e escalabilidade, normalmente, resolvidos com mais eficiência com modelos NoSQL.</w:t>
+      </w:r>
+    </w:p>
+    <w:p>
+      <w:pPr>
+        <w:ind w:firstLine="360"/>
+        <w:contextualSpacing/>
+        <w:rPr>
+          <w:rFonts w:ascii="Arial" w:hAnsi="Arial" w:cs="Arial"/>
+          <w:sz w:val="24"/>
+          <w:szCs w:val="24"/>
+        </w:rPr>
+      </w:pPr>
+      <w:r>
+        <w:rPr>
+          <w:rFonts w:ascii="Arial" w:hAnsi="Arial" w:cs="Arial"/>
+          <w:sz w:val="24"/>
+          <w:szCs w:val="24"/>
+        </w:rPr>
+        <w:t>Desse modo, é notório que</w:t>
+      </w:r>
+      <w:r>
+        <w:rPr>
+          <w:rFonts w:ascii="Arial" w:hAnsi="Arial" w:cs="Arial"/>
+          <w:sz w:val="24"/>
+          <w:szCs w:val="24"/>
+        </w:rPr>
+        <w:t>,</w:t>
+      </w:r>
+      <w:r>
+        <w:rPr>
+          <w:rFonts w:ascii="Arial" w:hAnsi="Arial" w:cs="Arial"/>
+          <w:sz w:val="24"/>
+          <w:szCs w:val="24"/>
+        </w:rPr>
+        <w:t xml:space="preserve"> </w:t>
+      </w:r>
+      <w:r>
+        <w:rPr>
+          <w:rFonts w:ascii="Arial" w:hAnsi="Arial" w:cs="Arial"/>
+          <w:sz w:val="24"/>
+          <w:szCs w:val="24"/>
+        </w:rPr>
+        <w:t>nas empresas modernas, esse novo modelo tornou-se um aliado</w:t>
+      </w:r>
+      <w:r>
+        <w:rPr>
+          <w:rFonts w:ascii="Arial" w:hAnsi="Arial" w:cs="Arial"/>
+          <w:sz w:val="24"/>
+          <w:szCs w:val="24"/>
+        </w:rPr>
+        <w:t>, ao gerar maior eficiência no manejo de vastos volumes de informações</w:t>
+      </w:r>
+      <w:r>
+        <w:rPr>
+          <w:rFonts w:ascii="Arial" w:hAnsi="Arial" w:cs="Arial"/>
+          <w:sz w:val="24"/>
+          <w:szCs w:val="24"/>
+        </w:rPr>
+        <w:t>, sendo assim uma opção mais viável e econômica em casos como</w:t>
+      </w:r>
+      <w:r>
+        <w:rPr>
+          <w:rFonts w:ascii="Arial" w:hAnsi="Arial" w:cs="Arial"/>
+          <w:sz w:val="24"/>
+          <w:szCs w:val="24"/>
+        </w:rPr>
+        <w:t xml:space="preserve"> os de empresas que trabalham com </w:t>
+      </w:r>
+      <w:r>
+        <w:rPr>
+          <w:rFonts w:ascii="Arial" w:hAnsi="Arial" w:cs="Arial"/>
+          <w:sz w:val="24"/>
+          <w:szCs w:val="24"/>
+        </w:rPr>
+        <w:t>big data, redes sociais, análises em tempo real</w:t>
+      </w:r>
+      <w:r>
+        <w:rPr>
+          <w:rFonts w:ascii="Arial" w:hAnsi="Arial" w:cs="Arial"/>
+          <w:sz w:val="24"/>
+          <w:szCs w:val="24"/>
+        </w:rPr>
+        <w:t>, aplicações móveis, e-comerce, entre outras.</w:t>
+      </w:r>
+    </w:p>
+    <w:p>
+      <w:pPr>
+        <w:ind w:firstLine="360"/>
+        <w:contextualSpacing/>
+        <w:rPr>
+          <w:rFonts w:ascii="Arial" w:hAnsi="Arial" w:cs="Arial"/>
+          <w:sz w:val="24"/>
+          <w:szCs w:val="24"/>
+        </w:rPr>
+      </w:pPr>
+      <w:r>
+        <w:rPr>
+          <w:rFonts w:ascii="Arial" w:hAnsi="Arial" w:cs="Arial"/>
+          <w:sz w:val="24"/>
+          <w:szCs w:val="24"/>
+        </w:rPr>
+        <w:t>Em síntese,</w:t>
+      </w:r>
+      <w:r>
+        <w:rPr>
+          <w:rFonts w:ascii="Arial" w:hAnsi="Arial" w:cs="Arial"/>
+          <w:sz w:val="24"/>
+          <w:szCs w:val="24"/>
+        </w:rPr>
+        <w:t xml:space="preserve"> sua maleabilidade, escalabilidade e eficiência a torna a melhor opção para </w:t>
+      </w:r>
+      <w:r>
+        <w:rPr>
+          <w:rFonts w:ascii="Arial" w:hAnsi="Arial" w:cs="Arial"/>
+          <w:sz w:val="24"/>
+          <w:szCs w:val="24"/>
+        </w:rPr>
+        <w:t>lidar</w:t>
+      </w:r>
+      <w:r>
+        <w:rPr>
+          <w:rFonts w:ascii="Arial" w:hAnsi="Arial" w:cs="Arial"/>
+          <w:sz w:val="24"/>
+          <w:szCs w:val="24"/>
+        </w:rPr>
+        <w:t xml:space="preserve"> com amplos volumes de dados</w:t>
+      </w:r>
+      <w:r>
+        <w:rPr>
+          <w:rFonts w:ascii="Arial" w:hAnsi="Arial" w:cs="Arial"/>
+          <w:sz w:val="24"/>
+          <w:szCs w:val="24"/>
+        </w:rPr>
+        <w:t xml:space="preserve"> não estruturados ou semiestruturados com boa performance e volcidade.</w:t>
+      </w:r>
+    </w:p>
+    <w:p>
+      <w:pPr>
+        <w:ind w:firstLine="360"/>
+        <w:contextualSpacing/>
+        <w:rPr>
+          <w:rFonts w:ascii="Arial" w:hAnsi="Arial" w:cs="Arial"/>
+          <w:sz w:val="24"/>
+          <w:szCs w:val="24"/>
+        </w:rPr>
+      </w:pPr>
+    </w:p>
+    <w:p>
+      <w:pPr>
+        <w:contextualSpacing/>
+        <w:rPr>
+          <w:rFonts w:ascii="Arial" w:hAnsi="Arial" w:cs="Arial"/>
+          <w:b/>
+          <w:bCs/>
+          <w:sz w:val="24"/>
+          <w:szCs w:val="24"/>
+        </w:rPr>
+      </w:pPr>
+    </w:p>
+    <w:p>
+      <w:pPr>
+        <w:rPr>
+          <w:rFonts w:ascii="Arial" w:hAnsi="Arial" w:cs="Arial"/>
+          <w:b/>
+          <w:bCs/>
+          <w:sz w:val="24"/>
+          <w:szCs w:val="24"/>
+        </w:rPr>
+      </w:pPr>
+      <w:r>
+        <w:rPr>
+          <w:rFonts w:ascii="Arial" w:hAnsi="Arial" w:cs="Arial"/>
+          <w:b/>
+          <w:bCs/>
+          <w:sz w:val="24"/>
+          <w:szCs w:val="24"/>
+        </w:rPr>
+        <w:lastRenderedPageBreak/>
         <w:t>FONTES</w:t>
       </w:r>
     </w:p>
@@ -2280,15 +3041,13 @@
           <w:rFonts w:ascii="Arial" w:hAnsi="Arial" w:cs="Arial"/>
           <w:sz w:val="24"/>
           <w:szCs w:val="24"/>
-          <w:lang w:val="en-GB"/>
-        </w:rPr>
-      </w:pPr>
-      <w:r>
-        <w:rPr>
-          <w:rFonts w:ascii="Arial" w:hAnsi="Arial" w:cs="Arial"/>
-          <w:sz w:val="24"/>
-          <w:szCs w:val="24"/>
-          <w:lang w:val="en-GB"/>
+        </w:rPr>
+      </w:pPr>
+      <w:r>
+        <w:rPr>
+          <w:rFonts w:ascii="Arial" w:hAnsi="Arial" w:cs="Arial"/>
+          <w:sz w:val="24"/>
+          <w:szCs w:val="24"/>
         </w:rPr>
         <w:t>NoSQL Distilled</w:t>
       </w:r>
@@ -2297,65 +3056,33 @@
           <w:rFonts w:ascii="Arial" w:hAnsi="Arial" w:cs="Arial"/>
           <w:sz w:val="24"/>
           <w:szCs w:val="24"/>
-          <w:lang w:val="en-GB"/>
-        </w:rPr>
-        <w:t xml:space="preserve"> – Martin Fowler e</w:t>
-      </w:r>
-      <w:r>
-        <w:rPr>
-          <w:rFonts w:ascii="Arial" w:hAnsi="Arial" w:cs="Arial"/>
-          <w:sz w:val="24"/>
-          <w:szCs w:val="24"/>
-          <w:lang w:val="en-GB"/>
-        </w:rPr>
-        <w:t xml:space="preserve"> Pramod J. </w:t>
-      </w:r>
-      <w:proofErr w:type="spellStart"/>
-      <w:r>
-        <w:rPr>
-          <w:rFonts w:ascii="Arial" w:hAnsi="Arial" w:cs="Arial"/>
-          <w:sz w:val="24"/>
-          <w:szCs w:val="24"/>
-          <w:lang w:val="en-GB"/>
-        </w:rPr>
-        <w:t>Sa</w:t>
-      </w:r>
-      <w:r>
-        <w:rPr>
-          <w:rFonts w:ascii="Arial" w:hAnsi="Arial" w:cs="Arial"/>
-          <w:sz w:val="24"/>
-          <w:szCs w:val="24"/>
-          <w:lang w:val="en-GB"/>
+        </w:rPr>
+        <w:t xml:space="preserve"> – Martin Fowler e Pramod J. Sa</w:t>
+      </w:r>
+      <w:r>
+        <w:rPr>
+          <w:rFonts w:ascii="Arial" w:hAnsi="Arial" w:cs="Arial"/>
+          <w:sz w:val="24"/>
+          <w:szCs w:val="24"/>
         </w:rPr>
         <w:t>dalage</w:t>
       </w:r>
-      <w:proofErr w:type="spellEnd"/>
-    </w:p>
-    <w:p>
-      <w:pPr>
-        <w:rPr>
-          <w:rFonts w:ascii="Arial" w:hAnsi="Arial" w:cs="Arial"/>
-          <w:sz w:val="24"/>
-          <w:szCs w:val="24"/>
-        </w:rPr>
-      </w:pPr>
-      <w:proofErr w:type="spellStart"/>
-      <w:r>
-        <w:rPr>
-          <w:rFonts w:ascii="Arial" w:hAnsi="Arial" w:cs="Arial"/>
-          <w:sz w:val="24"/>
-          <w:szCs w:val="24"/>
-        </w:rPr>
-        <w:t>NoSQL</w:t>
-      </w:r>
-      <w:proofErr w:type="spellEnd"/>
-      <w:r>
-        <w:rPr>
-          <w:rFonts w:ascii="Arial" w:hAnsi="Arial" w:cs="Arial"/>
-          <w:sz w:val="24"/>
-          <w:szCs w:val="24"/>
-        </w:rPr>
-        <w:t>: como armazenar os d</w:t>
+    </w:p>
+    <w:p>
+      <w:pPr>
+        <w:rPr>
+          <w:rFonts w:ascii="Arial" w:hAnsi="Arial" w:cs="Arial"/>
+          <w:sz w:val="24"/>
+          <w:szCs w:val="24"/>
+        </w:rPr>
+      </w:pPr>
+      <w:r>
+        <w:rPr>
+          <w:rFonts w:ascii="Arial" w:hAnsi="Arial" w:cs="Arial"/>
+          <w:sz w:val="24"/>
+          <w:szCs w:val="24"/>
+        </w:rPr>
+        <w:t>NoSQL: como armazenar os d</w:t>
       </w:r>
       <w:r>
         <w:rPr>
@@ -2387,16 +3114,7 @@
           <w:sz w:val="24"/>
           <w:szCs w:val="24"/>
         </w:rPr>
-        <w:t xml:space="preserve">David </w:t>
-      </w:r>
-      <w:proofErr w:type="spellStart"/>
-      <w:r>
-        <w:rPr>
-          <w:rFonts w:ascii="Arial" w:hAnsi="Arial" w:cs="Arial"/>
-          <w:sz w:val="24"/>
-          <w:szCs w:val="24"/>
-        </w:rPr>
-        <w:t>Pani</w:t>
+        <w:t>David Pani</w:t>
       </w:r>
       <w:r>
         <w:rPr>
@@ -2406,7 +3124,6 @@
         </w:rPr>
         <w:t>z</w:t>
       </w:r>
-      <w:proofErr w:type="spellEnd"/>
     </w:p>
     <w:p>
       <w:pPr>
@@ -2436,7 +3153,7 @@
           <w:szCs w:val="24"/>
         </w:rPr>
       </w:pPr>
-      <w:hyperlink r:id="rId6" w:history="1">
+      <w:hyperlink r:id="rId6" w:anchor=":~:text=Voc%C3%AA%20pode%20estar%20familiarizado%20com,coluna%20e%20n%C3%A3o%20por%20linhas" w:history="1">
         <w:r>
           <w:rPr>
             <w:rStyle w:val="Hyperlink"/>
@@ -2464,7 +3181,7 @@
           <w:szCs w:val="24"/>
         </w:rPr>
       </w:pPr>
-      <w:hyperlink r:id="rId7" w:history="1">
+      <w:hyperlink r:id="rId7" w:anchor=":~:text=de%20dados%20NoSQL-,O%20que%20s%C3%A3o%20bancos%20de%20dados%20NoSQL?,a%20come%C3%A7ar%20a%20us%C3%A1%2Dlo" w:history="1">
         <w:r>
           <w:rPr>
             <w:rStyle w:val="Hyperlink"/>
@@ -2492,7 +3209,7 @@
           <w:szCs w:val="24"/>
         </w:rPr>
       </w:pPr>
-      <w:hyperlink r:id="rId8" w:history="1">
+      <w:hyperlink r:id="rId8" w:anchor=":~:text=Desafios%20e%20Limita%C3%A7%C3%B5es%20do%20NoSQL,de%20dados%2C%20como%20sistemas%20financeiros" w:history="1">
         <w:r>
           <w:rPr>
             <w:rStyle w:val="Hyperlink"/>
@@ -2520,15 +3237,137 @@
           <w:szCs w:val="24"/>
         </w:rPr>
       </w:pPr>
-    </w:p>
-    <w:p>
-      <w:pPr>
-        <w:rPr>
-          <w:rFonts w:ascii="Arial" w:hAnsi="Arial" w:cs="Arial"/>
-          <w:sz w:val="24"/>
-          <w:szCs w:val="24"/>
-        </w:rPr>
-      </w:pPr>
+      <w:hyperlink r:id="rId9" w:history="1">
+        <w:r>
+          <w:rPr>
+            <w:rStyle w:val="Hyperlink"/>
+            <w:rFonts w:ascii="Arial" w:hAnsi="Arial" w:cs="Arial"/>
+            <w:sz w:val="24"/>
+            <w:szCs w:val="24"/>
+          </w:rPr>
+          <w:t>https://aws.amazon.com/pt/compare/the-difference-between-olap-and-oltp/</w:t>
+        </w:r>
+      </w:hyperlink>
+    </w:p>
+    <w:p>
+      <w:pPr>
+        <w:rPr>
+          <w:rFonts w:ascii="Arial" w:hAnsi="Arial" w:cs="Arial"/>
+          <w:sz w:val="24"/>
+          <w:szCs w:val="24"/>
+        </w:rPr>
+      </w:pPr>
+      <w:hyperlink r:id="rId10" w:history="1">
+        <w:r>
+          <w:rPr>
+            <w:rStyle w:val="Hyperlink"/>
+            <w:rFonts w:ascii="Arial" w:hAnsi="Arial" w:cs="Arial"/>
+            <w:sz w:val="24"/>
+            <w:szCs w:val="24"/>
+          </w:rPr>
+          <w:t>https://www.dataex.com.br/oltp-e-olap/</w:t>
+        </w:r>
+      </w:hyperlink>
+    </w:p>
+    <w:p>
+      <w:pPr>
+        <w:rPr>
+          <w:rFonts w:ascii="Arial" w:hAnsi="Arial" w:cs="Arial"/>
+          <w:sz w:val="24"/>
+          <w:szCs w:val="24"/>
+        </w:rPr>
+      </w:pPr>
+      <w:hyperlink r:id="rId11" w:anchor="3" w:history="1">
+        <w:r>
+          <w:rPr>
+            <w:rStyle w:val="Hyperlink"/>
+            <w:rFonts w:ascii="Arial" w:hAnsi="Arial" w:cs="Arial"/>
+            <w:sz w:val="24"/>
+            <w:szCs w:val="24"/>
+          </w:rPr>
+          <w:t>https://www.devmedia.com.br/banco-de-dados-nosql-um-novo-paradigma-revista-sql-magazine-102/25918#3</w:t>
+        </w:r>
+      </w:hyperlink>
+    </w:p>
+    <w:p>
+      <w:pPr>
+        <w:rPr>
+          <w:rFonts w:ascii="Arial" w:hAnsi="Arial" w:cs="Arial"/>
+          <w:sz w:val="24"/>
+          <w:szCs w:val="24"/>
+        </w:rPr>
+      </w:pPr>
+      <w:hyperlink r:id="rId12" w:history="1">
+        <w:r>
+          <w:rPr>
+            <w:rStyle w:val="Hyperlink"/>
+            <w:rFonts w:ascii="Arial" w:hAnsi="Arial" w:cs="Arial"/>
+            <w:sz w:val="24"/>
+            <w:szCs w:val="24"/>
+          </w:rPr>
+          <w:t>https://medium.com/@sounder.rahul/oltp-olap-systems-for-beginners-data-engineers-b3d6af741472</w:t>
+        </w:r>
+      </w:hyperlink>
+    </w:p>
+    <w:p>
+      <w:pPr>
+        <w:rPr>
+          <w:rFonts w:ascii="Arial" w:hAnsi="Arial" w:cs="Arial"/>
+          <w:sz w:val="24"/>
+          <w:szCs w:val="24"/>
+        </w:rPr>
+      </w:pPr>
+      <w:hyperlink r:id="rId13" w:history="1">
+        <w:r>
+          <w:rPr>
+            <w:rStyle w:val="Hyperlink"/>
+            <w:rFonts w:ascii="Arial" w:hAnsi="Arial" w:cs="Arial"/>
+            <w:sz w:val="24"/>
+            <w:szCs w:val="24"/>
+          </w:rPr>
+          <w:t>https://www.singlestore.com/blog/pre-modern-databases-oltp-olap-and-nosql/</w:t>
+        </w:r>
+      </w:hyperlink>
+    </w:p>
+    <w:p>
+      <w:pPr>
+        <w:rPr>
+          <w:rFonts w:ascii="Arial" w:hAnsi="Arial" w:cs="Arial"/>
+          <w:sz w:val="24"/>
+          <w:szCs w:val="24"/>
+        </w:rPr>
+      </w:pPr>
+      <w:hyperlink r:id="rId14" w:history="1">
+        <w:r>
+          <w:rPr>
+            <w:rStyle w:val="Hyperlink"/>
+            <w:rFonts w:ascii="Arial" w:hAnsi="Arial" w:cs="Arial"/>
+            <w:sz w:val="24"/>
+            <w:szCs w:val="24"/>
+          </w:rPr>
+          <w:t>https://aws.amazon.com/pt/compare/the-difference-between-mongodb-vs-mysql/</w:t>
+        </w:r>
+      </w:hyperlink>
+    </w:p>
+    <w:p>
+      <w:pPr>
+        <w:rPr>
+          <w:rFonts w:ascii="Arial" w:hAnsi="Arial" w:cs="Arial"/>
+          <w:sz w:val="24"/>
+          <w:szCs w:val="24"/>
+        </w:rPr>
+      </w:pPr>
+      <w:hyperlink r:id="rId15" w:history="1">
+        <w:r>
+          <w:rPr>
+            <w:rStyle w:val="Hyperlink"/>
+            <w:rFonts w:ascii="Arial" w:hAnsi="Arial" w:cs="Arial"/>
+            <w:sz w:val="24"/>
+            <w:szCs w:val="24"/>
+          </w:rPr>
+          <w:t>https://www.astera.com/pt/type/blog/mongodb-vs-mysql/</w:t>
+        </w:r>
+      </w:hyperlink>
     </w:p>
     <w:p>
       <w:pPr>

</xml_diff>